<commit_message>
Changed TV Advertising Activity to a Full Replace.
</commit_message>
<xml_diff>
--- a/SOURCE/LOGR/Functional Specification - Flat File Loading Format.docx
+++ b/SOURCE/LOGR/Functional Specification - Flat File Loading Format.docx
@@ -348,7 +348,7 @@
       <w:bookmarkStart w:id="14" w:name="_Toc436186383"/>
       <w:bookmarkStart w:id="15" w:name="_Ref443793615"/>
       <w:bookmarkStart w:id="16" w:name="_Ref443793629"/>
-      <w:bookmarkStart w:id="17" w:name="_Toc363459089"/>
+      <w:bookmarkStart w:id="17" w:name="_Toc364756741"/>
       <w:r>
         <w:rPr>
           <w:lang w:val="en-US"/>
@@ -427,7 +427,7 @@
         <w:rPr>
           <w:noProof/>
         </w:rPr>
-        <w:instrText xml:space="preserve"> PAGEREF _Toc363459089 \h </w:instrText>
+        <w:instrText xml:space="preserve"> PAGEREF _Toc364756741 \h </w:instrText>
       </w:r>
       <w:r>
         <w:rPr>
@@ -489,7 +489,7 @@
         <w:rPr>
           <w:noProof/>
         </w:rPr>
-        <w:instrText xml:space="preserve"> PAGEREF _Toc363459090 \h </w:instrText>
+        <w:instrText xml:space="preserve"> PAGEREF _Toc364756742 \h </w:instrText>
       </w:r>
       <w:r>
         <w:rPr>
@@ -506,7 +506,7 @@
         <w:rPr>
           <w:noProof/>
         </w:rPr>
-        <w:t>ii</w:t>
+        <w:t>iii</w:t>
       </w:r>
       <w:r>
         <w:rPr>
@@ -553,7 +553,7 @@
         <w:rPr>
           <w:noProof/>
         </w:rPr>
-        <w:instrText xml:space="preserve"> PAGEREF _Toc363459091 \h </w:instrText>
+        <w:instrText xml:space="preserve"> PAGEREF _Toc364756743 \h </w:instrText>
       </w:r>
       <w:r>
         <w:rPr>
@@ -615,7 +615,7 @@
         <w:rPr>
           <w:noProof/>
         </w:rPr>
-        <w:instrText xml:space="preserve"> PAGEREF _Toc363459092 \h </w:instrText>
+        <w:instrText xml:space="preserve"> PAGEREF _Toc364756744 \h </w:instrText>
       </w:r>
       <w:r>
         <w:rPr>
@@ -677,7 +677,7 @@
         <w:rPr>
           <w:noProof/>
         </w:rPr>
-        <w:instrText xml:space="preserve"> PAGEREF _Toc363459093 \h </w:instrText>
+        <w:instrText xml:space="preserve"> PAGEREF _Toc364756745 \h </w:instrText>
       </w:r>
       <w:r>
         <w:rPr>
@@ -739,7 +739,7 @@
         <w:rPr>
           <w:noProof/>
         </w:rPr>
-        <w:instrText xml:space="preserve"> PAGEREF _Toc363459094 \h </w:instrText>
+        <w:instrText xml:space="preserve"> PAGEREF _Toc364756746 \h </w:instrText>
       </w:r>
       <w:r>
         <w:rPr>
@@ -801,7 +801,7 @@
         <w:rPr>
           <w:noProof/>
         </w:rPr>
-        <w:instrText xml:space="preserve"> PAGEREF _Toc363459095 \h </w:instrText>
+        <w:instrText xml:space="preserve"> PAGEREF _Toc364756747 \h </w:instrText>
       </w:r>
       <w:r>
         <w:rPr>
@@ -863,7 +863,7 @@
         <w:rPr>
           <w:noProof/>
         </w:rPr>
-        <w:instrText xml:space="preserve"> PAGEREF _Toc363459096 \h </w:instrText>
+        <w:instrText xml:space="preserve"> PAGEREF _Toc364756748 \h </w:instrText>
       </w:r>
       <w:r>
         <w:rPr>
@@ -925,7 +925,7 @@
         <w:rPr>
           <w:noProof/>
         </w:rPr>
-        <w:instrText xml:space="preserve"> PAGEREF _Toc363459097 \h </w:instrText>
+        <w:instrText xml:space="preserve"> PAGEREF _Toc364756749 \h </w:instrText>
       </w:r>
       <w:r>
         <w:rPr>
@@ -987,7 +987,7 @@
         <w:rPr>
           <w:noProof/>
         </w:rPr>
-        <w:instrText xml:space="preserve"> PAGEREF _Toc363459098 \h </w:instrText>
+        <w:instrText xml:space="preserve"> PAGEREF _Toc364756750 \h </w:instrText>
       </w:r>
       <w:r>
         <w:rPr>
@@ -1048,7 +1048,7 @@
         <w:rPr>
           <w:noProof/>
         </w:rPr>
-        <w:instrText xml:space="preserve"> PAGEREF _Toc363459099 \h </w:instrText>
+        <w:instrText xml:space="preserve"> PAGEREF _Toc364756751 \h </w:instrText>
       </w:r>
       <w:r>
         <w:rPr>
@@ -1109,7 +1109,7 @@
         <w:rPr>
           <w:noProof/>
         </w:rPr>
-        <w:instrText xml:space="preserve"> PAGEREF _Toc363459100 \h </w:instrText>
+        <w:instrText xml:space="preserve"> PAGEREF _Toc364756752 \h </w:instrText>
       </w:r>
       <w:r>
         <w:rPr>
@@ -1170,7 +1170,7 @@
         <w:rPr>
           <w:noProof/>
         </w:rPr>
-        <w:instrText xml:space="preserve"> PAGEREF _Toc363459101 \h </w:instrText>
+        <w:instrText xml:space="preserve"> PAGEREF _Toc364756753 \h </w:instrText>
       </w:r>
       <w:r>
         <w:rPr>
@@ -1213,7 +1213,7 @@
         <w:rPr>
           <w:noProof/>
         </w:rPr>
-        <w:t>3.1.4. FLU Table Field Definitions</w:t>
+        <w:t>3.1.4. FLU Interface Name</w:t>
       </w:r>
       <w:r>
         <w:rPr>
@@ -1231,7 +1231,7 @@
         <w:rPr>
           <w:noProof/>
         </w:rPr>
-        <w:instrText xml:space="preserve"> PAGEREF _Toc363459102 \h </w:instrText>
+        <w:instrText xml:space="preserve"> PAGEREF _Toc364756754 \h </w:instrText>
       </w:r>
       <w:r>
         <w:rPr>
@@ -1248,7 +1248,7 @@
         <w:rPr>
           <w:noProof/>
         </w:rPr>
-        <w:t>2</w:t>
+        <w:t>3</w:t>
       </w:r>
       <w:r>
         <w:rPr>
@@ -1274,6 +1274,67 @@
         <w:rPr>
           <w:noProof/>
         </w:rPr>
+        <w:t>3.1.5. FLU Table Field Definitions</w:t>
+      </w:r>
+      <w:r>
+        <w:rPr>
+          <w:noProof/>
+        </w:rPr>
+        <w:tab/>
+      </w:r>
+      <w:r>
+        <w:rPr>
+          <w:noProof/>
+        </w:rPr>
+        <w:fldChar w:fldCharType="begin"/>
+      </w:r>
+      <w:r>
+        <w:rPr>
+          <w:noProof/>
+        </w:rPr>
+        <w:instrText xml:space="preserve"> PAGEREF _Toc364756755 \h </w:instrText>
+      </w:r>
+      <w:r>
+        <w:rPr>
+          <w:noProof/>
+        </w:rPr>
+      </w:r>
+      <w:r>
+        <w:rPr>
+          <w:noProof/>
+        </w:rPr>
+        <w:fldChar w:fldCharType="separate"/>
+      </w:r>
+      <w:r>
+        <w:rPr>
+          <w:noProof/>
+        </w:rPr>
+        <w:t>3</w:t>
+      </w:r>
+      <w:r>
+        <w:rPr>
+          <w:noProof/>
+        </w:rPr>
+        <w:fldChar w:fldCharType="end"/>
+      </w:r>
+    </w:p>
+    <w:p>
+      <w:pPr>
+        <w:pStyle w:val="TOC4"/>
+        <w:tabs>
+          <w:tab w:val="right" w:leader="dot" w:pos="9062"/>
+        </w:tabs>
+        <w:rPr>
+          <w:rFonts w:asciiTheme="minorHAnsi" w:eastAsiaTheme="minorEastAsia" w:hAnsiTheme="minorHAnsi" w:cstheme="minorBidi"/>
+          <w:noProof/>
+          <w:sz w:val="22"/>
+          <w:szCs w:val="22"/>
+        </w:rPr>
+      </w:pPr>
+      <w:r>
+        <w:rPr>
+          <w:noProof/>
+        </w:rPr>
         <w:t>3.1.1. Sample Data</w:t>
       </w:r>
       <w:r>
@@ -1292,7 +1353,7 @@
         <w:rPr>
           <w:noProof/>
         </w:rPr>
-        <w:instrText xml:space="preserve"> PAGEREF _Toc363459103 \h </w:instrText>
+        <w:instrText xml:space="preserve"> PAGEREF _Toc364756756 \h </w:instrText>
       </w:r>
       <w:r>
         <w:rPr>
@@ -1309,7 +1370,7 @@
         <w:rPr>
           <w:noProof/>
         </w:rPr>
-        <w:t>4</w:t>
+        <w:t>5</w:t>
       </w:r>
       <w:r>
         <w:rPr>
@@ -1354,7 +1415,7 @@
         <w:rPr>
           <w:noProof/>
         </w:rPr>
-        <w:instrText xml:space="preserve"> PAGEREF _Toc363459104 \h </w:instrText>
+        <w:instrText xml:space="preserve"> PAGEREF _Toc364756757 \h </w:instrText>
       </w:r>
       <w:r>
         <w:rPr>
@@ -1415,7 +1476,7 @@
         <w:rPr>
           <w:noProof/>
         </w:rPr>
-        <w:instrText xml:space="preserve"> PAGEREF _Toc363459105 \h </w:instrText>
+        <w:instrText xml:space="preserve"> PAGEREF _Toc364756758 \h </w:instrText>
       </w:r>
       <w:r>
         <w:rPr>
@@ -1476,7 +1537,7 @@
         <w:rPr>
           <w:noProof/>
         </w:rPr>
-        <w:instrText xml:space="preserve"> PAGEREF _Toc363459106 \h </w:instrText>
+        <w:instrText xml:space="preserve"> PAGEREF _Toc364756759 \h </w:instrText>
       </w:r>
       <w:r>
         <w:rPr>
@@ -1537,7 +1598,7 @@
         <w:rPr>
           <w:noProof/>
         </w:rPr>
-        <w:instrText xml:space="preserve"> PAGEREF _Toc363459107 \h </w:instrText>
+        <w:instrText xml:space="preserve"> PAGEREF _Toc364756760 \h </w:instrText>
       </w:r>
       <w:r>
         <w:rPr>
@@ -1580,7 +1641,7 @@
         <w:rPr>
           <w:noProof/>
         </w:rPr>
-        <w:t>3.2.4. FLU Table Field Definitions</w:t>
+        <w:t>3.2.4. FLU Interface Name</w:t>
       </w:r>
       <w:r>
         <w:rPr>
@@ -1598,7 +1659,7 @@
         <w:rPr>
           <w:noProof/>
         </w:rPr>
-        <w:instrText xml:space="preserve"> PAGEREF _Toc363459108 \h </w:instrText>
+        <w:instrText xml:space="preserve"> PAGEREF _Toc364756761 \h </w:instrText>
       </w:r>
       <w:r>
         <w:rPr>
@@ -1641,7 +1702,7 @@
         <w:rPr>
           <w:noProof/>
         </w:rPr>
-        <w:t>3.2.5. Sample Data</w:t>
+        <w:t>3.2.5. FLU Table Field Definitions</w:t>
       </w:r>
       <w:r>
         <w:rPr>
@@ -1659,7 +1720,68 @@
         <w:rPr>
           <w:noProof/>
         </w:rPr>
-        <w:instrText xml:space="preserve"> PAGEREF _Toc363459109 \h </w:instrText>
+        <w:instrText xml:space="preserve"> PAGEREF _Toc364756762 \h </w:instrText>
+      </w:r>
+      <w:r>
+        <w:rPr>
+          <w:noProof/>
+        </w:rPr>
+      </w:r>
+      <w:r>
+        <w:rPr>
+          <w:noProof/>
+        </w:rPr>
+        <w:fldChar w:fldCharType="separate"/>
+      </w:r>
+      <w:r>
+        <w:rPr>
+          <w:noProof/>
+        </w:rPr>
+        <w:t>6</w:t>
+      </w:r>
+      <w:r>
+        <w:rPr>
+          <w:noProof/>
+        </w:rPr>
+        <w:fldChar w:fldCharType="end"/>
+      </w:r>
+    </w:p>
+    <w:p>
+      <w:pPr>
+        <w:pStyle w:val="TOC4"/>
+        <w:tabs>
+          <w:tab w:val="right" w:leader="dot" w:pos="9062"/>
+        </w:tabs>
+        <w:rPr>
+          <w:rFonts w:asciiTheme="minorHAnsi" w:eastAsiaTheme="minorEastAsia" w:hAnsiTheme="minorHAnsi" w:cstheme="minorBidi"/>
+          <w:noProof/>
+          <w:sz w:val="22"/>
+          <w:szCs w:val="22"/>
+        </w:rPr>
+      </w:pPr>
+      <w:r>
+        <w:rPr>
+          <w:noProof/>
+        </w:rPr>
+        <w:t>3.2.6. Sample Data</w:t>
+      </w:r>
+      <w:r>
+        <w:rPr>
+          <w:noProof/>
+        </w:rPr>
+        <w:tab/>
+      </w:r>
+      <w:r>
+        <w:rPr>
+          <w:noProof/>
+        </w:rPr>
+        <w:fldChar w:fldCharType="begin"/>
+      </w:r>
+      <w:r>
+        <w:rPr>
+          <w:noProof/>
+        </w:rPr>
+        <w:instrText xml:space="preserve"> PAGEREF _Toc364756763 \h </w:instrText>
       </w:r>
       <w:r>
         <w:rPr>
@@ -1721,7 +1843,7 @@
         <w:rPr>
           <w:noProof/>
         </w:rPr>
-        <w:instrText xml:space="preserve"> PAGEREF _Toc363459110 \h </w:instrText>
+        <w:instrText xml:space="preserve"> PAGEREF _Toc364756764 \h </w:instrText>
       </w:r>
       <w:r>
         <w:rPr>
@@ -1782,7 +1904,7 @@
         <w:rPr>
           <w:noProof/>
         </w:rPr>
-        <w:instrText xml:space="preserve"> PAGEREF _Toc363459111 \h </w:instrText>
+        <w:instrText xml:space="preserve"> PAGEREF _Toc364756765 \h </w:instrText>
       </w:r>
       <w:r>
         <w:rPr>
@@ -1843,7 +1965,7 @@
         <w:rPr>
           <w:noProof/>
         </w:rPr>
-        <w:instrText xml:space="preserve"> PAGEREF _Toc363459112 \h </w:instrText>
+        <w:instrText xml:space="preserve"> PAGEREF _Toc364756766 \h </w:instrText>
       </w:r>
       <w:r>
         <w:rPr>
@@ -1904,7 +2026,7 @@
         <w:rPr>
           <w:noProof/>
         </w:rPr>
-        <w:instrText xml:space="preserve"> PAGEREF _Toc363459113 \h </w:instrText>
+        <w:instrText xml:space="preserve"> PAGEREF _Toc364756767 \h </w:instrText>
       </w:r>
       <w:r>
         <w:rPr>
@@ -1947,7 +2069,7 @@
         <w:rPr>
           <w:noProof/>
         </w:rPr>
-        <w:t>3.3.4. FLU Table Field Definitions</w:t>
+        <w:t>3.3.4. FLU Interface Name</w:t>
       </w:r>
       <w:r>
         <w:rPr>
@@ -1965,7 +2087,7 @@
         <w:rPr>
           <w:noProof/>
         </w:rPr>
-        <w:instrText xml:space="preserve"> PAGEREF _Toc363459114 \h </w:instrText>
+        <w:instrText xml:space="preserve"> PAGEREF _Toc364756768 \h </w:instrText>
       </w:r>
       <w:r>
         <w:rPr>
@@ -2008,7 +2130,7 @@
         <w:rPr>
           <w:noProof/>
         </w:rPr>
-        <w:t>3.3.5. Sample Data – Household Penetration</w:t>
+        <w:t>3.3.5. FLU Table Field Definitions</w:t>
       </w:r>
       <w:r>
         <w:rPr>
@@ -2026,7 +2148,68 @@
         <w:rPr>
           <w:noProof/>
         </w:rPr>
-        <w:instrText xml:space="preserve"> PAGEREF _Toc363459115 \h </w:instrText>
+        <w:instrText xml:space="preserve"> PAGEREF _Toc364756769 \h </w:instrText>
+      </w:r>
+      <w:r>
+        <w:rPr>
+          <w:noProof/>
+        </w:rPr>
+      </w:r>
+      <w:r>
+        <w:rPr>
+          <w:noProof/>
+        </w:rPr>
+        <w:fldChar w:fldCharType="separate"/>
+      </w:r>
+      <w:r>
+        <w:rPr>
+          <w:noProof/>
+        </w:rPr>
+        <w:t>8</w:t>
+      </w:r>
+      <w:r>
+        <w:rPr>
+          <w:noProof/>
+        </w:rPr>
+        <w:fldChar w:fldCharType="end"/>
+      </w:r>
+    </w:p>
+    <w:p>
+      <w:pPr>
+        <w:pStyle w:val="TOC4"/>
+        <w:tabs>
+          <w:tab w:val="right" w:leader="dot" w:pos="9062"/>
+        </w:tabs>
+        <w:rPr>
+          <w:rFonts w:asciiTheme="minorHAnsi" w:eastAsiaTheme="minorEastAsia" w:hAnsiTheme="minorHAnsi" w:cstheme="minorBidi"/>
+          <w:noProof/>
+          <w:sz w:val="22"/>
+          <w:szCs w:val="22"/>
+        </w:rPr>
+      </w:pPr>
+      <w:r>
+        <w:rPr>
+          <w:noProof/>
+        </w:rPr>
+        <w:t>3.3.6. Sample Data – Share of Shelf</w:t>
+      </w:r>
+      <w:r>
+        <w:rPr>
+          <w:noProof/>
+        </w:rPr>
+        <w:tab/>
+      </w:r>
+      <w:r>
+        <w:rPr>
+          <w:noProof/>
+        </w:rPr>
+        <w:fldChar w:fldCharType="begin"/>
+      </w:r>
+      <w:r>
+        <w:rPr>
+          <w:noProof/>
+        </w:rPr>
+        <w:instrText xml:space="preserve"> PAGEREF _Toc364756770 \h </w:instrText>
       </w:r>
       <w:r>
         <w:rPr>
@@ -2088,7 +2271,7 @@
         <w:rPr>
           <w:noProof/>
         </w:rPr>
-        <w:instrText xml:space="preserve"> PAGEREF _Toc363459116 \h </w:instrText>
+        <w:instrText xml:space="preserve"> PAGEREF _Toc364756771 \h </w:instrText>
       </w:r>
       <w:r>
         <w:rPr>
@@ -2105,7 +2288,7 @@
         <w:rPr>
           <w:noProof/>
         </w:rPr>
-        <w:t>11</w:t>
+        <w:t>12</w:t>
       </w:r>
       <w:r>
         <w:rPr>
@@ -2149,7 +2332,7 @@
         <w:rPr>
           <w:noProof/>
         </w:rPr>
-        <w:instrText xml:space="preserve"> PAGEREF _Toc363459117 \h </w:instrText>
+        <w:instrText xml:space="preserve"> PAGEREF _Toc364756772 \h </w:instrText>
       </w:r>
       <w:r>
         <w:rPr>
@@ -2166,7 +2349,7 @@
         <w:rPr>
           <w:noProof/>
         </w:rPr>
-        <w:t>11</w:t>
+        <w:t>12</w:t>
       </w:r>
       <w:r>
         <w:rPr>
@@ -2210,7 +2393,7 @@
         <w:rPr>
           <w:noProof/>
         </w:rPr>
-        <w:instrText xml:space="preserve"> PAGEREF _Toc363459118 \h </w:instrText>
+        <w:instrText xml:space="preserve"> PAGEREF _Toc364756773 \h </w:instrText>
       </w:r>
       <w:r>
         <w:rPr>
@@ -2227,7 +2410,7 @@
         <w:rPr>
           <w:noProof/>
         </w:rPr>
-        <w:t>11</w:t>
+        <w:t>12</w:t>
       </w:r>
       <w:r>
         <w:rPr>
@@ -2271,7 +2454,7 @@
         <w:rPr>
           <w:noProof/>
         </w:rPr>
-        <w:instrText xml:space="preserve"> PAGEREF _Toc363459119 \h </w:instrText>
+        <w:instrText xml:space="preserve"> PAGEREF _Toc364756774 \h </w:instrText>
       </w:r>
       <w:r>
         <w:rPr>
@@ -2288,7 +2471,7 @@
         <w:rPr>
           <w:noProof/>
         </w:rPr>
-        <w:t>11</w:t>
+        <w:t>12</w:t>
       </w:r>
       <w:r>
         <w:rPr>
@@ -2314,7 +2497,7 @@
         <w:rPr>
           <w:noProof/>
         </w:rPr>
-        <w:t>3.4.4. FLU Table Field Definitions</w:t>
+        <w:t>3.4.4. FLU Interface Name</w:t>
       </w:r>
       <w:r>
         <w:rPr>
@@ -2332,7 +2515,7 @@
         <w:rPr>
           <w:noProof/>
         </w:rPr>
-        <w:instrText xml:space="preserve"> PAGEREF _Toc363459120 \h </w:instrText>
+        <w:instrText xml:space="preserve"> PAGEREF _Toc364756775 \h </w:instrText>
       </w:r>
       <w:r>
         <w:rPr>
@@ -2349,7 +2532,7 @@
         <w:rPr>
           <w:noProof/>
         </w:rPr>
-        <w:t>11</w:t>
+        <w:t>12</w:t>
       </w:r>
       <w:r>
         <w:rPr>
@@ -2375,7 +2558,7 @@
         <w:rPr>
           <w:noProof/>
         </w:rPr>
-        <w:t>3.4.5. Sample Data – Household Penetration</w:t>
+        <w:t>3.4.5. FLU Table Field Definitions</w:t>
       </w:r>
       <w:r>
         <w:rPr>
@@ -2393,7 +2576,7 @@
         <w:rPr>
           <w:noProof/>
         </w:rPr>
-        <w:instrText xml:space="preserve"> PAGEREF _Toc363459121 \h </w:instrText>
+        <w:instrText xml:space="preserve"> PAGEREF _Toc364756776 \h </w:instrText>
       </w:r>
       <w:r>
         <w:rPr>
@@ -2410,7 +2593,68 @@
         <w:rPr>
           <w:noProof/>
         </w:rPr>
-        <w:t>13</w:t>
+        <w:t>12</w:t>
+      </w:r>
+      <w:r>
+        <w:rPr>
+          <w:noProof/>
+        </w:rPr>
+        <w:fldChar w:fldCharType="end"/>
+      </w:r>
+    </w:p>
+    <w:p>
+      <w:pPr>
+        <w:pStyle w:val="TOC4"/>
+        <w:tabs>
+          <w:tab w:val="right" w:leader="dot" w:pos="9062"/>
+        </w:tabs>
+        <w:rPr>
+          <w:rFonts w:asciiTheme="minorHAnsi" w:eastAsiaTheme="minorEastAsia" w:hAnsiTheme="minorHAnsi" w:cstheme="minorBidi"/>
+          <w:noProof/>
+          <w:sz w:val="22"/>
+          <w:szCs w:val="22"/>
+        </w:rPr>
+      </w:pPr>
+      <w:r>
+        <w:rPr>
+          <w:noProof/>
+        </w:rPr>
+        <w:t>3.4.6. Sample Data – Household Penetration</w:t>
+      </w:r>
+      <w:r>
+        <w:rPr>
+          <w:noProof/>
+        </w:rPr>
+        <w:tab/>
+      </w:r>
+      <w:r>
+        <w:rPr>
+          <w:noProof/>
+        </w:rPr>
+        <w:fldChar w:fldCharType="begin"/>
+      </w:r>
+      <w:r>
+        <w:rPr>
+          <w:noProof/>
+        </w:rPr>
+        <w:instrText xml:space="preserve"> PAGEREF _Toc364756777 \h </w:instrText>
+      </w:r>
+      <w:r>
+        <w:rPr>
+          <w:noProof/>
+        </w:rPr>
+      </w:r>
+      <w:r>
+        <w:rPr>
+          <w:noProof/>
+        </w:rPr>
+        <w:fldChar w:fldCharType="separate"/>
+      </w:r>
+      <w:r>
+        <w:rPr>
+          <w:noProof/>
+        </w:rPr>
+        <w:t>15</w:t>
       </w:r>
       <w:r>
         <w:rPr>
@@ -2455,7 +2699,7 @@
         <w:rPr>
           <w:noProof/>
         </w:rPr>
-        <w:instrText xml:space="preserve"> PAGEREF _Toc363459122 \h </w:instrText>
+        <w:instrText xml:space="preserve"> PAGEREF _Toc364756778 \h </w:instrText>
       </w:r>
       <w:r>
         <w:rPr>
@@ -2472,7 +2716,7 @@
         <w:rPr>
           <w:noProof/>
         </w:rPr>
-        <w:t>14</w:t>
+        <w:t>16</w:t>
       </w:r>
       <w:r>
         <w:rPr>
@@ -2516,7 +2760,7 @@
         <w:rPr>
           <w:noProof/>
         </w:rPr>
-        <w:instrText xml:space="preserve"> PAGEREF _Toc363459123 \h </w:instrText>
+        <w:instrText xml:space="preserve"> PAGEREF _Toc364756779 \h </w:instrText>
       </w:r>
       <w:r>
         <w:rPr>
@@ -2533,7 +2777,7 @@
         <w:rPr>
           <w:noProof/>
         </w:rPr>
-        <w:t>14</w:t>
+        <w:t>16</w:t>
       </w:r>
       <w:r>
         <w:rPr>
@@ -2577,7 +2821,7 @@
         <w:rPr>
           <w:noProof/>
         </w:rPr>
-        <w:instrText xml:space="preserve"> PAGEREF _Toc363459124 \h </w:instrText>
+        <w:instrText xml:space="preserve"> PAGEREF _Toc364756780 \h </w:instrText>
       </w:r>
       <w:r>
         <w:rPr>
@@ -2594,7 +2838,7 @@
         <w:rPr>
           <w:noProof/>
         </w:rPr>
-        <w:t>14</w:t>
+        <w:t>16</w:t>
       </w:r>
       <w:r>
         <w:rPr>
@@ -2638,7 +2882,7 @@
         <w:rPr>
           <w:noProof/>
         </w:rPr>
-        <w:instrText xml:space="preserve"> PAGEREF _Toc363459125 \h </w:instrText>
+        <w:instrText xml:space="preserve"> PAGEREF _Toc364756781 \h </w:instrText>
       </w:r>
       <w:r>
         <w:rPr>
@@ -2655,7 +2899,7 @@
         <w:rPr>
           <w:noProof/>
         </w:rPr>
-        <w:t>14</w:t>
+        <w:t>16</w:t>
       </w:r>
       <w:r>
         <w:rPr>
@@ -2681,7 +2925,7 @@
         <w:rPr>
           <w:noProof/>
         </w:rPr>
-        <w:t>3.5.4. FLU Table Field Definitions</w:t>
+        <w:t>3.5.4. FLU Interface Name</w:t>
       </w:r>
       <w:r>
         <w:rPr>
@@ -2699,7 +2943,7 @@
         <w:rPr>
           <w:noProof/>
         </w:rPr>
-        <w:instrText xml:space="preserve"> PAGEREF _Toc363459126 \h </w:instrText>
+        <w:instrText xml:space="preserve"> PAGEREF _Toc364756782 \h </w:instrText>
       </w:r>
       <w:r>
         <w:rPr>
@@ -2716,7 +2960,7 @@
         <w:rPr>
           <w:noProof/>
         </w:rPr>
-        <w:t>14</w:t>
+        <w:t>16</w:t>
       </w:r>
       <w:r>
         <w:rPr>
@@ -2742,7 +2986,7 @@
         <w:rPr>
           <w:noProof/>
         </w:rPr>
-        <w:t>3.5.5. Sample Data</w:t>
+        <w:t>3.5.5. FLU Table Field Definitions</w:t>
       </w:r>
       <w:r>
         <w:rPr>
@@ -2760,7 +3004,7 @@
         <w:rPr>
           <w:noProof/>
         </w:rPr>
-        <w:instrText xml:space="preserve"> PAGEREF _Toc363459127 \h </w:instrText>
+        <w:instrText xml:space="preserve"> PAGEREF _Toc364756783 \h </w:instrText>
       </w:r>
       <w:r>
         <w:rPr>
@@ -2777,7 +3021,68 @@
         <w:rPr>
           <w:noProof/>
         </w:rPr>
-        <w:t>15</w:t>
+        <w:t>16</w:t>
+      </w:r>
+      <w:r>
+        <w:rPr>
+          <w:noProof/>
+        </w:rPr>
+        <w:fldChar w:fldCharType="end"/>
+      </w:r>
+    </w:p>
+    <w:p>
+      <w:pPr>
+        <w:pStyle w:val="TOC4"/>
+        <w:tabs>
+          <w:tab w:val="right" w:leader="dot" w:pos="9062"/>
+        </w:tabs>
+        <w:rPr>
+          <w:rFonts w:asciiTheme="minorHAnsi" w:eastAsiaTheme="minorEastAsia" w:hAnsiTheme="minorHAnsi" w:cstheme="minorBidi"/>
+          <w:noProof/>
+          <w:sz w:val="22"/>
+          <w:szCs w:val="22"/>
+        </w:rPr>
+      </w:pPr>
+      <w:r>
+        <w:rPr>
+          <w:noProof/>
+        </w:rPr>
+        <w:t>3.5.6. Sample Data</w:t>
+      </w:r>
+      <w:r>
+        <w:rPr>
+          <w:noProof/>
+        </w:rPr>
+        <w:tab/>
+      </w:r>
+      <w:r>
+        <w:rPr>
+          <w:noProof/>
+        </w:rPr>
+        <w:fldChar w:fldCharType="begin"/>
+      </w:r>
+      <w:r>
+        <w:rPr>
+          <w:noProof/>
+        </w:rPr>
+        <w:instrText xml:space="preserve"> PAGEREF _Toc364756784 \h </w:instrText>
+      </w:r>
+      <w:r>
+        <w:rPr>
+          <w:noProof/>
+        </w:rPr>
+      </w:r>
+      <w:r>
+        <w:rPr>
+          <w:noProof/>
+        </w:rPr>
+        <w:fldChar w:fldCharType="separate"/>
+      </w:r>
+      <w:r>
+        <w:rPr>
+          <w:noProof/>
+        </w:rPr>
+        <w:t>17</w:t>
       </w:r>
       <w:r>
         <w:rPr>
@@ -2822,7 +3127,7 @@
         <w:rPr>
           <w:noProof/>
         </w:rPr>
-        <w:instrText xml:space="preserve"> PAGEREF _Toc363459128 \h </w:instrText>
+        <w:instrText xml:space="preserve"> PAGEREF _Toc364756785 \h </w:instrText>
       </w:r>
       <w:r>
         <w:rPr>
@@ -2839,7 +3144,7 @@
         <w:rPr>
           <w:noProof/>
         </w:rPr>
-        <w:t>16</w:t>
+        <w:t>18</w:t>
       </w:r>
       <w:r>
         <w:rPr>
@@ -2883,7 +3188,7 @@
         <w:rPr>
           <w:noProof/>
         </w:rPr>
-        <w:instrText xml:space="preserve"> PAGEREF _Toc363459129 \h </w:instrText>
+        <w:instrText xml:space="preserve"> PAGEREF _Toc364756786 \h </w:instrText>
       </w:r>
       <w:r>
         <w:rPr>
@@ -2900,7 +3205,7 @@
         <w:rPr>
           <w:noProof/>
         </w:rPr>
-        <w:t>16</w:t>
+        <w:t>18</w:t>
       </w:r>
       <w:r>
         <w:rPr>
@@ -2944,7 +3249,7 @@
         <w:rPr>
           <w:noProof/>
         </w:rPr>
-        <w:instrText xml:space="preserve"> PAGEREF _Toc363459130 \h </w:instrText>
+        <w:instrText xml:space="preserve"> PAGEREF _Toc364756787 \h </w:instrText>
       </w:r>
       <w:r>
         <w:rPr>
@@ -2961,7 +3266,7 @@
         <w:rPr>
           <w:noProof/>
         </w:rPr>
-        <w:t>16</w:t>
+        <w:t>18</w:t>
       </w:r>
       <w:r>
         <w:rPr>
@@ -3005,7 +3310,7 @@
         <w:rPr>
           <w:noProof/>
         </w:rPr>
-        <w:instrText xml:space="preserve"> PAGEREF _Toc363459131 \h </w:instrText>
+        <w:instrText xml:space="preserve"> PAGEREF _Toc364756788 \h </w:instrText>
       </w:r>
       <w:r>
         <w:rPr>
@@ -3022,7 +3327,7 @@
         <w:rPr>
           <w:noProof/>
         </w:rPr>
-        <w:t>16</w:t>
+        <w:t>18</w:t>
       </w:r>
       <w:r>
         <w:rPr>
@@ -3048,7 +3353,7 @@
         <w:rPr>
           <w:noProof/>
         </w:rPr>
-        <w:t>3.6.4. FLU Table Field Definitions</w:t>
+        <w:t>3.6.4. FLU Interface Name</w:t>
       </w:r>
       <w:r>
         <w:rPr>
@@ -3066,7 +3371,7 @@
         <w:rPr>
           <w:noProof/>
         </w:rPr>
-        <w:instrText xml:space="preserve"> PAGEREF _Toc363459132 \h </w:instrText>
+        <w:instrText xml:space="preserve"> PAGEREF _Toc364756789 \h </w:instrText>
       </w:r>
       <w:r>
         <w:rPr>
@@ -3083,7 +3388,7 @@
         <w:rPr>
           <w:noProof/>
         </w:rPr>
-        <w:t>16</w:t>
+        <w:t>18</w:t>
       </w:r>
       <w:r>
         <w:rPr>
@@ -3109,7 +3414,7 @@
         <w:rPr>
           <w:noProof/>
         </w:rPr>
-        <w:t>3.6.5. Sample Data</w:t>
+        <w:t>3.6.5. FLU Table Field Definitions</w:t>
       </w:r>
       <w:r>
         <w:rPr>
@@ -3127,7 +3432,7 @@
         <w:rPr>
           <w:noProof/>
         </w:rPr>
-        <w:instrText xml:space="preserve"> PAGEREF _Toc363459133 \h </w:instrText>
+        <w:instrText xml:space="preserve"> PAGEREF _Toc364756790 \h </w:instrText>
       </w:r>
       <w:r>
         <w:rPr>
@@ -3145,6 +3450,67 @@
           <w:noProof/>
         </w:rPr>
         <w:t>18</w:t>
+      </w:r>
+      <w:r>
+        <w:rPr>
+          <w:noProof/>
+        </w:rPr>
+        <w:fldChar w:fldCharType="end"/>
+      </w:r>
+    </w:p>
+    <w:p>
+      <w:pPr>
+        <w:pStyle w:val="TOC4"/>
+        <w:tabs>
+          <w:tab w:val="right" w:leader="dot" w:pos="9062"/>
+        </w:tabs>
+        <w:rPr>
+          <w:rFonts w:asciiTheme="minorHAnsi" w:eastAsiaTheme="minorEastAsia" w:hAnsiTheme="minorHAnsi" w:cstheme="minorBidi"/>
+          <w:noProof/>
+          <w:sz w:val="22"/>
+          <w:szCs w:val="22"/>
+        </w:rPr>
+      </w:pPr>
+      <w:r>
+        <w:rPr>
+          <w:noProof/>
+        </w:rPr>
+        <w:t>3.6.6. Sample Data</w:t>
+      </w:r>
+      <w:r>
+        <w:rPr>
+          <w:noProof/>
+        </w:rPr>
+        <w:tab/>
+      </w:r>
+      <w:r>
+        <w:rPr>
+          <w:noProof/>
+        </w:rPr>
+        <w:fldChar w:fldCharType="begin"/>
+      </w:r>
+      <w:r>
+        <w:rPr>
+          <w:noProof/>
+        </w:rPr>
+        <w:instrText xml:space="preserve"> PAGEREF _Toc364756791 \h </w:instrText>
+      </w:r>
+      <w:r>
+        <w:rPr>
+          <w:noProof/>
+        </w:rPr>
+      </w:r>
+      <w:r>
+        <w:rPr>
+          <w:noProof/>
+        </w:rPr>
+        <w:fldChar w:fldCharType="separate"/>
+      </w:r>
+      <w:r>
+        <w:rPr>
+          <w:noProof/>
+        </w:rPr>
+        <w:t>20</w:t>
       </w:r>
       <w:r>
         <w:rPr>
@@ -3189,7 +3555,7 @@
         <w:rPr>
           <w:noProof/>
         </w:rPr>
-        <w:instrText xml:space="preserve"> PAGEREF _Toc363459134 \h </w:instrText>
+        <w:instrText xml:space="preserve"> PAGEREF _Toc364756792 \h </w:instrText>
       </w:r>
       <w:r>
         <w:rPr>
@@ -3206,7 +3572,7 @@
         <w:rPr>
           <w:noProof/>
         </w:rPr>
-        <w:t>19</w:t>
+        <w:t>21</w:t>
       </w:r>
       <w:r>
         <w:rPr>
@@ -3250,7 +3616,7 @@
         <w:rPr>
           <w:noProof/>
         </w:rPr>
-        <w:instrText xml:space="preserve"> PAGEREF _Toc363459135 \h </w:instrText>
+        <w:instrText xml:space="preserve"> PAGEREF _Toc364756793 \h </w:instrText>
       </w:r>
       <w:r>
         <w:rPr>
@@ -3267,7 +3633,7 @@
         <w:rPr>
           <w:noProof/>
         </w:rPr>
-        <w:t>19</w:t>
+        <w:t>21</w:t>
       </w:r>
       <w:r>
         <w:rPr>
@@ -3311,7 +3677,7 @@
         <w:rPr>
           <w:noProof/>
         </w:rPr>
-        <w:instrText xml:space="preserve"> PAGEREF _Toc363459136 \h </w:instrText>
+        <w:instrText xml:space="preserve"> PAGEREF _Toc364756794 \h </w:instrText>
       </w:r>
       <w:r>
         <w:rPr>
@@ -3328,7 +3694,7 @@
         <w:rPr>
           <w:noProof/>
         </w:rPr>
-        <w:t>19</w:t>
+        <w:t>21</w:t>
       </w:r>
       <w:r>
         <w:rPr>
@@ -3372,7 +3738,7 @@
         <w:rPr>
           <w:noProof/>
         </w:rPr>
-        <w:instrText xml:space="preserve"> PAGEREF _Toc363459137 \h </w:instrText>
+        <w:instrText xml:space="preserve"> PAGEREF _Toc364756795 \h </w:instrText>
       </w:r>
       <w:r>
         <w:rPr>
@@ -3389,7 +3755,7 @@
         <w:rPr>
           <w:noProof/>
         </w:rPr>
-        <w:t>19</w:t>
+        <w:t>21</w:t>
       </w:r>
       <w:r>
         <w:rPr>
@@ -3415,7 +3781,7 @@
         <w:rPr>
           <w:noProof/>
         </w:rPr>
-        <w:t>3.7.4. FLU Table Field Definitions</w:t>
+        <w:t>3.7.4. FLU Interface Name</w:t>
       </w:r>
       <w:r>
         <w:rPr>
@@ -3433,7 +3799,7 @@
         <w:rPr>
           <w:noProof/>
         </w:rPr>
-        <w:instrText xml:space="preserve"> PAGEREF _Toc363459138 \h </w:instrText>
+        <w:instrText xml:space="preserve"> PAGEREF _Toc364756796 \h </w:instrText>
       </w:r>
       <w:r>
         <w:rPr>
@@ -3450,7 +3816,7 @@
         <w:rPr>
           <w:noProof/>
         </w:rPr>
-        <w:t>19</w:t>
+        <w:t>21</w:t>
       </w:r>
       <w:r>
         <w:rPr>
@@ -3476,7 +3842,7 @@
         <w:rPr>
           <w:noProof/>
         </w:rPr>
-        <w:t>3.7.5. Sample Data</w:t>
+        <w:t>3.7.5. FLU Table Field Definitions</w:t>
       </w:r>
       <w:r>
         <w:rPr>
@@ -3494,7 +3860,7 @@
         <w:rPr>
           <w:noProof/>
         </w:rPr>
-        <w:instrText xml:space="preserve"> PAGEREF _Toc363459139 \h </w:instrText>
+        <w:instrText xml:space="preserve"> PAGEREF _Toc364756797 \h </w:instrText>
       </w:r>
       <w:r>
         <w:rPr>
@@ -3511,7 +3877,68 @@
         <w:rPr>
           <w:noProof/>
         </w:rPr>
-        <w:t>20</w:t>
+        <w:t>21</w:t>
+      </w:r>
+      <w:r>
+        <w:rPr>
+          <w:noProof/>
+        </w:rPr>
+        <w:fldChar w:fldCharType="end"/>
+      </w:r>
+    </w:p>
+    <w:p>
+      <w:pPr>
+        <w:pStyle w:val="TOC4"/>
+        <w:tabs>
+          <w:tab w:val="right" w:leader="dot" w:pos="9062"/>
+        </w:tabs>
+        <w:rPr>
+          <w:rFonts w:asciiTheme="minorHAnsi" w:eastAsiaTheme="minorEastAsia" w:hAnsiTheme="minorHAnsi" w:cstheme="minorBidi"/>
+          <w:noProof/>
+          <w:sz w:val="22"/>
+          <w:szCs w:val="22"/>
+        </w:rPr>
+      </w:pPr>
+      <w:r>
+        <w:rPr>
+          <w:noProof/>
+        </w:rPr>
+        <w:t>3.7.6. Sample Data</w:t>
+      </w:r>
+      <w:r>
+        <w:rPr>
+          <w:noProof/>
+        </w:rPr>
+        <w:tab/>
+      </w:r>
+      <w:r>
+        <w:rPr>
+          <w:noProof/>
+        </w:rPr>
+        <w:fldChar w:fldCharType="begin"/>
+      </w:r>
+      <w:r>
+        <w:rPr>
+          <w:noProof/>
+        </w:rPr>
+        <w:instrText xml:space="preserve"> PAGEREF _Toc364756798 \h </w:instrText>
+      </w:r>
+      <w:r>
+        <w:rPr>
+          <w:noProof/>
+        </w:rPr>
+      </w:r>
+      <w:r>
+        <w:rPr>
+          <w:noProof/>
+        </w:rPr>
+        <w:fldChar w:fldCharType="separate"/>
+      </w:r>
+      <w:r>
+        <w:rPr>
+          <w:noProof/>
+        </w:rPr>
+        <w:t>22</w:t>
       </w:r>
       <w:r>
         <w:rPr>
@@ -3556,7 +3983,7 @@
         <w:rPr>
           <w:noProof/>
         </w:rPr>
-        <w:instrText xml:space="preserve"> PAGEREF _Toc363459140 \h </w:instrText>
+        <w:instrText xml:space="preserve"> PAGEREF _Toc364756799 \h </w:instrText>
       </w:r>
       <w:r>
         <w:rPr>
@@ -3573,7 +4000,7 @@
         <w:rPr>
           <w:noProof/>
         </w:rPr>
-        <w:t>21</w:t>
+        <w:t>23</w:t>
       </w:r>
       <w:r>
         <w:rPr>
@@ -3617,7 +4044,7 @@
         <w:rPr>
           <w:noProof/>
         </w:rPr>
-        <w:instrText xml:space="preserve"> PAGEREF _Toc363459141 \h </w:instrText>
+        <w:instrText xml:space="preserve"> PAGEREF _Toc364756800 \h </w:instrText>
       </w:r>
       <w:r>
         <w:rPr>
@@ -3634,7 +4061,7 @@
         <w:rPr>
           <w:noProof/>
         </w:rPr>
-        <w:t>21</w:t>
+        <w:t>23</w:t>
       </w:r>
       <w:r>
         <w:rPr>
@@ -3678,7 +4105,7 @@
         <w:rPr>
           <w:noProof/>
         </w:rPr>
-        <w:instrText xml:space="preserve"> PAGEREF _Toc363459142 \h </w:instrText>
+        <w:instrText xml:space="preserve"> PAGEREF _Toc364756801 \h </w:instrText>
       </w:r>
       <w:r>
         <w:rPr>
@@ -3695,7 +4122,7 @@
         <w:rPr>
           <w:noProof/>
         </w:rPr>
-        <w:t>21</w:t>
+        <w:t>23</w:t>
       </w:r>
       <w:r>
         <w:rPr>
@@ -3739,7 +4166,7 @@
         <w:rPr>
           <w:noProof/>
         </w:rPr>
-        <w:instrText xml:space="preserve"> PAGEREF _Toc363459143 \h </w:instrText>
+        <w:instrText xml:space="preserve"> PAGEREF _Toc364756802 \h </w:instrText>
       </w:r>
       <w:r>
         <w:rPr>
@@ -3756,7 +4183,7 @@
         <w:rPr>
           <w:noProof/>
         </w:rPr>
-        <w:t>21</w:t>
+        <w:t>23</w:t>
       </w:r>
       <w:r>
         <w:rPr>
@@ -3782,7 +4209,7 @@
         <w:rPr>
           <w:noProof/>
         </w:rPr>
-        <w:t>3.8.4. FLU Table Field Definitions</w:t>
+        <w:t>3.8.4. FLU Interface Name</w:t>
       </w:r>
       <w:r>
         <w:rPr>
@@ -3800,7 +4227,7 @@
         <w:rPr>
           <w:noProof/>
         </w:rPr>
-        <w:instrText xml:space="preserve"> PAGEREF _Toc363459144 \h </w:instrText>
+        <w:instrText xml:space="preserve"> PAGEREF _Toc364756803 \h </w:instrText>
       </w:r>
       <w:r>
         <w:rPr>
@@ -3817,7 +4244,7 @@
         <w:rPr>
           <w:noProof/>
         </w:rPr>
-        <w:t>21</w:t>
+        <w:t>23</w:t>
       </w:r>
       <w:r>
         <w:rPr>
@@ -3843,7 +4270,8 @@
         <w:rPr>
           <w:noProof/>
         </w:rPr>
-        <w:t>3.8.5. Sample Data</w:t>
+        <w:lastRenderedPageBreak/>
+        <w:t>3.8.5. FLU Table Field Definitions</w:t>
       </w:r>
       <w:r>
         <w:rPr>
@@ -3861,7 +4289,7 @@
         <w:rPr>
           <w:noProof/>
         </w:rPr>
-        <w:instrText xml:space="preserve"> PAGEREF _Toc363459145 \h </w:instrText>
+        <w:instrText xml:space="preserve"> PAGEREF _Toc364756804 \h </w:instrText>
       </w:r>
       <w:r>
         <w:rPr>
@@ -3878,7 +4306,68 @@
         <w:rPr>
           <w:noProof/>
         </w:rPr>
-        <w:t>22</w:t>
+        <w:t>23</w:t>
+      </w:r>
+      <w:r>
+        <w:rPr>
+          <w:noProof/>
+        </w:rPr>
+        <w:fldChar w:fldCharType="end"/>
+      </w:r>
+    </w:p>
+    <w:p>
+      <w:pPr>
+        <w:pStyle w:val="TOC4"/>
+        <w:tabs>
+          <w:tab w:val="right" w:leader="dot" w:pos="9062"/>
+        </w:tabs>
+        <w:rPr>
+          <w:rFonts w:asciiTheme="minorHAnsi" w:eastAsiaTheme="minorEastAsia" w:hAnsiTheme="minorHAnsi" w:cstheme="minorBidi"/>
+          <w:noProof/>
+          <w:sz w:val="22"/>
+          <w:szCs w:val="22"/>
+        </w:rPr>
+      </w:pPr>
+      <w:r>
+        <w:rPr>
+          <w:noProof/>
+        </w:rPr>
+        <w:t>3.8.6. Sample Data</w:t>
+      </w:r>
+      <w:r>
+        <w:rPr>
+          <w:noProof/>
+        </w:rPr>
+        <w:tab/>
+      </w:r>
+      <w:r>
+        <w:rPr>
+          <w:noProof/>
+        </w:rPr>
+        <w:fldChar w:fldCharType="begin"/>
+      </w:r>
+      <w:r>
+        <w:rPr>
+          <w:noProof/>
+        </w:rPr>
+        <w:instrText xml:space="preserve"> PAGEREF _Toc364756805 \h </w:instrText>
+      </w:r>
+      <w:r>
+        <w:rPr>
+          <w:noProof/>
+        </w:rPr>
+      </w:r>
+      <w:r>
+        <w:rPr>
+          <w:noProof/>
+        </w:rPr>
+        <w:fldChar w:fldCharType="separate"/>
+      </w:r>
+      <w:r>
+        <w:rPr>
+          <w:noProof/>
+        </w:rPr>
+        <w:t>24</w:t>
       </w:r>
       <w:r>
         <w:rPr>
@@ -3917,7 +4406,7 @@
       <w:bookmarkStart w:id="23" w:name="_Toc431800675"/>
       <w:bookmarkStart w:id="24" w:name="_Toc431867611"/>
       <w:bookmarkStart w:id="25" w:name="_Toc432238574"/>
-      <w:bookmarkStart w:id="26" w:name="_Toc363459090"/>
+      <w:bookmarkStart w:id="26" w:name="_Toc364756742"/>
       <w:r>
         <w:t>Revision History</w:t>
       </w:r>
@@ -4293,12 +4782,11 @@
           </w:tcPr>
           <w:p>
             <w:pPr>
-              <w:pStyle w:val="ListParagraph"/>
-              <w:numPr>
-                <w:ilvl w:val="0"/>
-                <w:numId w:val="15"/>
-              </w:numPr>
-            </w:pPr>
+              <w:ind w:left="0"/>
+            </w:pPr>
+            <w:r>
+              <w:t xml:space="preserve">11 </w:t>
+            </w:r>
             <w:r>
               <w:t>A</w:t>
             </w:r>
@@ -4390,12 +4878,11 @@
           </w:tcPr>
           <w:p>
             <w:pPr>
-              <w:pStyle w:val="ListParagraph"/>
-              <w:numPr>
-                <w:ilvl w:val="0"/>
-                <w:numId w:val="15"/>
-              </w:numPr>
-            </w:pPr>
+              <w:ind w:left="0"/>
+            </w:pPr>
+            <w:r>
+              <w:t xml:space="preserve">12 </w:t>
+            </w:r>
             <w:r>
               <w:t>Aug 2013</w:t>
             </w:r>
@@ -4454,12 +4941,11 @@
           </w:tcPr>
           <w:p>
             <w:pPr>
-              <w:pStyle w:val="ListParagraph"/>
-              <w:numPr>
-                <w:ilvl w:val="0"/>
-                <w:numId w:val="15"/>
-              </w:numPr>
-            </w:pPr>
+              <w:ind w:left="0"/>
+            </w:pPr>
+            <w:r>
+              <w:t xml:space="preserve">13 </w:t>
+            </w:r>
             <w:r>
               <w:t>Aug 2013</w:t>
             </w:r>
@@ -4494,6 +4980,63 @@
             </w:r>
             <w:r>
               <w:t xml:space="preserve">  Updated sales scan size field validation.</w:t>
+            </w:r>
+          </w:p>
+        </w:tc>
+      </w:tr>
+      <w:tr>
+        <w:tc>
+          <w:tcPr>
+            <w:tcW w:w="1101" w:type="dxa"/>
+          </w:tcPr>
+          <w:p>
+            <w:pPr>
+              <w:ind w:left="0"/>
+            </w:pPr>
+            <w:r>
+              <w:t>0F</w:t>
+            </w:r>
+          </w:p>
+        </w:tc>
+        <w:tc>
+          <w:tcPr>
+            <w:tcW w:w="1417" w:type="dxa"/>
+          </w:tcPr>
+          <w:p>
+            <w:pPr>
+              <w:ind w:left="0"/>
+            </w:pPr>
+            <w:r>
+              <w:t>20 Aug 2013</w:t>
+            </w:r>
+          </w:p>
+        </w:tc>
+        <w:tc>
+          <w:tcPr>
+            <w:tcW w:w="851" w:type="dxa"/>
+          </w:tcPr>
+          <w:p>
+            <w:pPr>
+              <w:ind w:left="0"/>
+            </w:pPr>
+            <w:r>
+              <w:t>3</w:t>
+            </w:r>
+          </w:p>
+        </w:tc>
+        <w:tc>
+          <w:tcPr>
+            <w:tcW w:w="5919" w:type="dxa"/>
+          </w:tcPr>
+          <w:p>
+            <w:pPr>
+              <w:tabs>
+                <w:tab w:val="left" w:pos="2995"/>
+              </w:tabs>
+              <w:ind w:left="0"/>
+            </w:pPr>
+            <w:r>
+              <w:t>Changed TV Advertising Activity load to a full replace.</w:t>
             </w:r>
           </w:p>
         </w:tc>
@@ -4531,7 +5074,7 @@
           <w:lang w:val="en-US"/>
         </w:rPr>
       </w:pPr>
-      <w:bookmarkStart w:id="27" w:name="_Toc363459091"/>
+      <w:bookmarkStart w:id="27" w:name="_Toc364756743"/>
       <w:r>
         <w:rPr>
           <w:lang w:val="en-US"/>
@@ -4548,7 +5091,7 @@
       <w:r>
         <w:t xml:space="preserve"> </w:t>
       </w:r>
-      <w:bookmarkStart w:id="28" w:name="_Toc363459092"/>
+      <w:bookmarkStart w:id="28" w:name="_Toc364756744"/>
       <w:r>
         <w:t>Introduction</w:t>
       </w:r>
@@ -4558,7 +5101,7 @@
       <w:pPr>
         <w:pStyle w:val="Heading3"/>
       </w:pPr>
-      <w:bookmarkStart w:id="29" w:name="_Toc363459093"/>
+      <w:bookmarkStart w:id="29" w:name="_Toc364756745"/>
       <w:r>
         <w:t>Purpose of this document</w:t>
       </w:r>
@@ -4581,7 +5124,7 @@
       <w:pPr>
         <w:pStyle w:val="Heading3"/>
       </w:pPr>
-      <w:bookmarkStart w:id="30" w:name="_Toc363459094"/>
+      <w:bookmarkStart w:id="30" w:name="_Toc364756746"/>
       <w:r>
         <w:t>Overview</w:t>
       </w:r>
@@ -4592,7 +5135,7 @@
       <w:pPr>
         <w:pStyle w:val="Heading2"/>
       </w:pPr>
-      <w:bookmarkStart w:id="31" w:name="_Toc363459095"/>
+      <w:bookmarkStart w:id="31" w:name="_Toc364756747"/>
       <w:r>
         <w:t>General Description</w:t>
       </w:r>
@@ -4607,7 +5150,7 @@
       <w:bookmarkStart w:id="33" w:name="_Ref443793512"/>
       <w:bookmarkStart w:id="34" w:name="_Ref443793518"/>
       <w:bookmarkStart w:id="35" w:name="_Ref443793565"/>
-      <w:bookmarkStart w:id="36" w:name="_Toc363459096"/>
+      <w:bookmarkStart w:id="36" w:name="_Toc364756748"/>
       <w:r>
         <w:t>Related System Information</w:t>
       </w:r>
@@ -4739,7 +5282,7 @@
       <w:r>
         <w:br w:type="page"/>
       </w:r>
-      <w:bookmarkStart w:id="38" w:name="_Toc363459097"/>
+      <w:bookmarkStart w:id="38" w:name="_Toc364756749"/>
       <w:r>
         <w:lastRenderedPageBreak/>
         <w:t>File Load Process Definition</w:t>
@@ -5772,7 +6315,7 @@
         <w:pStyle w:val="Heading3"/>
         <w:ind w:left="567" w:hanging="1"/>
       </w:pPr>
-      <w:bookmarkStart w:id="39" w:name="_Toc363459098"/>
+      <w:bookmarkStart w:id="39" w:name="_Toc364756750"/>
       <w:r>
         <w:t>Sales Scan Data</w:t>
       </w:r>
@@ -5782,7 +6325,7 @@
       <w:pPr>
         <w:pStyle w:val="Heading4"/>
       </w:pPr>
-      <w:bookmarkStart w:id="40" w:name="_Toc363459099"/>
+      <w:bookmarkStart w:id="40" w:name="_Toc364756751"/>
       <w:r>
         <w:t>Source of Data</w:t>
       </w:r>
@@ -5802,7 +6345,7 @@
       <w:pPr>
         <w:pStyle w:val="Heading4"/>
       </w:pPr>
-      <w:bookmarkStart w:id="41" w:name="_Toc363459100"/>
+      <w:bookmarkStart w:id="41" w:name="_Toc364756752"/>
       <w:r>
         <w:t>File Format</w:t>
       </w:r>
@@ -5817,7 +6360,7 @@
       <w:pPr>
         <w:pStyle w:val="Heading4"/>
       </w:pPr>
-      <w:bookmarkStart w:id="42" w:name="_Toc363459101"/>
+      <w:bookmarkStart w:id="42" w:name="_Toc364756753"/>
       <w:r>
         <w:t>Processing Rules – Whole File</w:t>
       </w:r>
@@ -5935,9 +6478,11 @@
       <w:pPr>
         <w:pStyle w:val="Heading4"/>
       </w:pPr>
+      <w:bookmarkStart w:id="43" w:name="_Toc364756754"/>
       <w:r>
         <w:t>FLU Interface Name</w:t>
       </w:r>
+      <w:bookmarkEnd w:id="43"/>
     </w:p>
     <w:p>
       <w:r>
@@ -5977,11 +6522,11 @@
       <w:pPr>
         <w:pStyle w:val="Heading4"/>
       </w:pPr>
-      <w:bookmarkStart w:id="43" w:name="_Toc363459102"/>
+      <w:bookmarkStart w:id="44" w:name="_Toc364756755"/>
       <w:r>
         <w:t>FLU Table Field Definitions</w:t>
       </w:r>
-      <w:bookmarkEnd w:id="43"/>
+      <w:bookmarkEnd w:id="44"/>
     </w:p>
     <w:p>
       <w:r>
@@ -10871,11 +11416,11 @@
           <w:numId w:val="6"/>
         </w:numPr>
       </w:pPr>
-      <w:bookmarkStart w:id="44" w:name="_Toc363459103"/>
+      <w:bookmarkStart w:id="45" w:name="_Toc364756756"/>
       <w:r>
         <w:t>Sample Data</w:t>
       </w:r>
-      <w:bookmarkEnd w:id="44"/>
+      <w:bookmarkEnd w:id="45"/>
     </w:p>
     <w:p>
       <w:r>
@@ -13594,22 +14139,22 @@
         <w:pStyle w:val="Heading3"/>
         <w:ind w:left="567" w:hanging="1"/>
       </w:pPr>
-      <w:bookmarkStart w:id="45" w:name="_Toc363459104"/>
+      <w:bookmarkStart w:id="46" w:name="_Toc364756757"/>
       <w:r>
         <w:lastRenderedPageBreak/>
         <w:t>TV Advertising Activity</w:t>
       </w:r>
-      <w:bookmarkEnd w:id="45"/>
+      <w:bookmarkEnd w:id="46"/>
     </w:p>
     <w:p>
       <w:pPr>
         <w:pStyle w:val="Heading4"/>
       </w:pPr>
-      <w:bookmarkStart w:id="46" w:name="_Toc363459105"/>
+      <w:bookmarkStart w:id="47" w:name="_Toc364756758"/>
       <w:r>
         <w:t>Source of Data</w:t>
       </w:r>
-      <w:bookmarkEnd w:id="46"/>
+      <w:bookmarkEnd w:id="47"/>
     </w:p>
     <w:p>
       <w:r>
@@ -13625,11 +14170,11 @@
       <w:pPr>
         <w:pStyle w:val="Heading4"/>
       </w:pPr>
-      <w:bookmarkStart w:id="47" w:name="_Toc363459106"/>
+      <w:bookmarkStart w:id="48" w:name="_Toc364756759"/>
       <w:r>
         <w:t>File Format</w:t>
       </w:r>
-      <w:bookmarkEnd w:id="47"/>
+      <w:bookmarkEnd w:id="48"/>
     </w:p>
     <w:p>
       <w:r>
@@ -13640,11 +14185,11 @@
       <w:pPr>
         <w:pStyle w:val="Heading4"/>
       </w:pPr>
-      <w:bookmarkStart w:id="48" w:name="_Toc363459107"/>
+      <w:bookmarkStart w:id="49" w:name="_Toc364756760"/>
       <w:r>
         <w:t>Processing Rules – Whole File</w:t>
       </w:r>
-      <w:bookmarkEnd w:id="48"/>
+      <w:bookmarkEnd w:id="49"/>
     </w:p>
     <w:p>
       <w:r>
@@ -13660,82 +14205,16 @@
         </w:numPr>
       </w:pPr>
       <w:r>
-        <w:t xml:space="preserve">This is a REPLACE interface.  That is, any previously loaded data will be over-written by the new data where the key is the same as per follows:  </w:t>
-      </w:r>
-    </w:p>
-    <w:p>
-      <w:pPr>
-        <w:pStyle w:val="ListParagraph"/>
-        <w:numPr>
-          <w:ilvl w:val="3"/>
-          <w:numId w:val="3"/>
-        </w:numPr>
-      </w:pPr>
-      <w:r>
-        <w:t xml:space="preserve"> </w:t>
-      </w:r>
-      <w:r>
-        <w:t>“</w:t>
-      </w:r>
-      <w:r>
-        <w:rPr>
-          <w:rFonts w:ascii="Calibri" w:hAnsi="Calibri"/>
-          <w:color w:val="000000"/>
-          <w:sz w:val="16"/>
-          <w:szCs w:val="16"/>
-        </w:rPr>
-        <w:t>VERSION</w:t>
-      </w:r>
-      <w:r>
-        <w:t>”</w:t>
-      </w:r>
-    </w:p>
-    <w:p>
-      <w:pPr>
-        <w:pStyle w:val="Heading4"/>
-      </w:pPr>
-      <w:r>
-        <w:t>FLU Interface Name</w:t>
-      </w:r>
-    </w:p>
-    <w:p>
-      <w:r>
-        <w:t xml:space="preserve">The PL/SQL Package that will implement this validation logic </w:t>
-      </w:r>
-      <w:proofErr w:type="gramStart"/>
-      <w:r>
-        <w:t>is :</w:t>
-      </w:r>
-      <w:proofErr w:type="gramEnd"/>
-    </w:p>
-    <w:p>
-      <w:pPr>
-        <w:ind w:left="2160"/>
-        <w:rPr>
-          <w:rFonts w:ascii="Courier New" w:hAnsi="Courier New" w:cs="Courier New"/>
-          <w:b/>
-        </w:rPr>
-      </w:pPr>
-      <w:r>
-        <w:rPr>
-          <w:rFonts w:ascii="Courier New" w:hAnsi="Courier New" w:cs="Courier New"/>
-          <w:b/>
-        </w:rPr>
-        <w:t>ODS_APP.</w:t>
-      </w:r>
-      <w:r>
-        <w:rPr>
-          <w:rFonts w:ascii="Courier New" w:hAnsi="Courier New" w:cs="Courier New"/>
-          <w:b/>
-        </w:rPr>
-        <w:t>LOGRWOD06</w:t>
-      </w:r>
-      <w:r>
-        <w:rPr>
-          <w:rFonts w:ascii="Courier New" w:hAnsi="Courier New" w:cs="Courier New"/>
-          <w:b/>
-        </w:rPr>
-        <w:t>_LOADER</w:t>
+        <w:t xml:space="preserve">This is a </w:t>
+      </w:r>
+      <w:r>
+        <w:t xml:space="preserve">FULL </w:t>
+      </w:r>
+      <w:r>
+        <w:t xml:space="preserve">REPLACE interface.  That is, any previously loaded data will </w:t>
+      </w:r>
+      <w:r>
+        <w:t>be over-written by the new data.</w:t>
       </w:r>
     </w:p>
     <w:p/>
@@ -13743,11 +14222,62 @@
       <w:pPr>
         <w:pStyle w:val="Heading4"/>
       </w:pPr>
-      <w:bookmarkStart w:id="49" w:name="_Toc363459108"/>
+      <w:bookmarkStart w:id="50" w:name="_Toc364756761"/>
+      <w:r>
+        <w:t>FLU Interface Name</w:t>
+      </w:r>
+      <w:bookmarkEnd w:id="50"/>
+    </w:p>
+    <w:p>
+      <w:r>
+        <w:t xml:space="preserve">The PL/SQL Package that will implement this validation logic </w:t>
+      </w:r>
+      <w:proofErr w:type="gramStart"/>
+      <w:r>
+        <w:t>is :</w:t>
+      </w:r>
+      <w:proofErr w:type="gramEnd"/>
+    </w:p>
+    <w:p>
+      <w:pPr>
+        <w:ind w:left="2160"/>
+        <w:rPr>
+          <w:rFonts w:ascii="Courier New" w:hAnsi="Courier New" w:cs="Courier New"/>
+          <w:b/>
+        </w:rPr>
+      </w:pPr>
+      <w:r>
+        <w:rPr>
+          <w:rFonts w:ascii="Courier New" w:hAnsi="Courier New" w:cs="Courier New"/>
+          <w:b/>
+        </w:rPr>
+        <w:t>ODS_APP.</w:t>
+      </w:r>
+      <w:r>
+        <w:rPr>
+          <w:rFonts w:ascii="Courier New" w:hAnsi="Courier New" w:cs="Courier New"/>
+          <w:b/>
+        </w:rPr>
+        <w:t>LOGRWOD06</w:t>
+      </w:r>
+      <w:r>
+        <w:rPr>
+          <w:rFonts w:ascii="Courier New" w:hAnsi="Courier New" w:cs="Courier New"/>
+          <w:b/>
+        </w:rPr>
+        <w:t>_LOADER</w:t>
+      </w:r>
+    </w:p>
+    <w:p/>
+    <w:p>
+      <w:pPr>
+        <w:pStyle w:val="Heading4"/>
+      </w:pPr>
+      <w:bookmarkStart w:id="51" w:name="_Toc364756762"/>
       <w:r>
         <w:t>FLU Table Field Definitions</w:t>
       </w:r>
-      <w:bookmarkEnd w:id="49"/>
+      <w:bookmarkEnd w:id="51"/>
     </w:p>
     <w:p>
       <w:r>
@@ -14169,7 +14699,7 @@
                 <w:sz w:val="16"/>
                 <w:szCs w:val="16"/>
               </w:rPr>
-              <w:t>Used for the detection of data replacement.</w:t>
+              <w:t>Every value in the file must be the same as on the first row.</w:t>
             </w:r>
           </w:p>
         </w:tc>
@@ -16152,11 +16682,11 @@
           <w:numId w:val="6"/>
         </w:numPr>
       </w:pPr>
-      <w:bookmarkStart w:id="50" w:name="_Toc363459109"/>
+      <w:bookmarkStart w:id="52" w:name="_Toc364756763"/>
       <w:r>
         <w:t>Sample Data</w:t>
       </w:r>
-      <w:bookmarkEnd w:id="50"/>
+      <w:bookmarkEnd w:id="52"/>
     </w:p>
     <w:p/>
     <w:tbl>
@@ -18558,22 +19088,22 @@
         <w:pStyle w:val="Heading3"/>
         <w:ind w:left="567" w:hanging="1"/>
       </w:pPr>
-      <w:bookmarkStart w:id="51" w:name="_Toc363459110"/>
+      <w:bookmarkStart w:id="53" w:name="_Toc364756764"/>
       <w:r>
         <w:lastRenderedPageBreak/>
         <w:t>Share of Shelf</w:t>
       </w:r>
-      <w:bookmarkEnd w:id="51"/>
+      <w:bookmarkEnd w:id="53"/>
     </w:p>
     <w:p>
       <w:pPr>
         <w:pStyle w:val="Heading4"/>
       </w:pPr>
-      <w:bookmarkStart w:id="52" w:name="_Toc363459111"/>
+      <w:bookmarkStart w:id="54" w:name="_Toc364756765"/>
       <w:r>
         <w:t>Source of Data</w:t>
       </w:r>
-      <w:bookmarkEnd w:id="52"/>
+      <w:bookmarkEnd w:id="54"/>
     </w:p>
     <w:p>
       <w:r>
@@ -18613,11 +19143,11 @@
       <w:pPr>
         <w:pStyle w:val="Heading4"/>
       </w:pPr>
-      <w:bookmarkStart w:id="53" w:name="_Toc363459112"/>
+      <w:bookmarkStart w:id="55" w:name="_Toc364756766"/>
       <w:r>
         <w:t>File Format</w:t>
       </w:r>
-      <w:bookmarkEnd w:id="53"/>
+      <w:bookmarkEnd w:id="55"/>
     </w:p>
     <w:p>
       <w:r>
@@ -18628,11 +19158,11 @@
       <w:pPr>
         <w:pStyle w:val="Heading4"/>
       </w:pPr>
-      <w:bookmarkStart w:id="54" w:name="_Toc363459113"/>
+      <w:bookmarkStart w:id="56" w:name="_Toc364756767"/>
       <w:r>
         <w:t>Processing Rules – Whole File</w:t>
       </w:r>
-      <w:bookmarkEnd w:id="54"/>
+      <w:bookmarkEnd w:id="56"/>
     </w:p>
     <w:p>
       <w:r>
@@ -18740,9 +19270,11 @@
       <w:pPr>
         <w:pStyle w:val="Heading4"/>
       </w:pPr>
+      <w:bookmarkStart w:id="57" w:name="_Toc364756768"/>
       <w:r>
         <w:t>FLU Interface Name</w:t>
       </w:r>
+      <w:bookmarkEnd w:id="57"/>
     </w:p>
     <w:p>
       <w:r>
@@ -18789,11 +19321,11 @@
       <w:pPr>
         <w:pStyle w:val="Heading4"/>
       </w:pPr>
-      <w:bookmarkStart w:id="55" w:name="_Toc363459114"/>
+      <w:bookmarkStart w:id="58" w:name="_Toc364756769"/>
       <w:r>
         <w:t>FLU Table Field Definitions</w:t>
       </w:r>
-      <w:bookmarkEnd w:id="55"/>
+      <w:bookmarkEnd w:id="58"/>
     </w:p>
     <w:p>
       <w:r>
@@ -22996,14 +23528,14 @@
           <w:numId w:val="6"/>
         </w:numPr>
       </w:pPr>
-      <w:bookmarkStart w:id="56" w:name="_Toc363459115"/>
+      <w:bookmarkStart w:id="59" w:name="_Toc364756770"/>
       <w:r>
         <w:t xml:space="preserve">Sample Data – </w:t>
       </w:r>
-      <w:bookmarkEnd w:id="56"/>
       <w:r>
         <w:t>Share of Shelf</w:t>
       </w:r>
+      <w:bookmarkEnd w:id="59"/>
     </w:p>
     <w:p>
       <w:r>
@@ -25187,7 +25719,7 @@
         <w:pStyle w:val="Heading3"/>
         <w:ind w:left="567" w:hanging="1"/>
       </w:pPr>
-      <w:bookmarkStart w:id="57" w:name="_Toc363459116"/>
+      <w:bookmarkStart w:id="60" w:name="_Toc364756771"/>
       <w:r>
         <w:lastRenderedPageBreak/>
         <w:t>Household</w:t>
@@ -25195,17 +25727,17 @@
       <w:r>
         <w:t xml:space="preserve"> Penetration</w:t>
       </w:r>
-      <w:bookmarkEnd w:id="57"/>
+      <w:bookmarkEnd w:id="60"/>
     </w:p>
     <w:p>
       <w:pPr>
         <w:pStyle w:val="Heading4"/>
       </w:pPr>
-      <w:bookmarkStart w:id="58" w:name="_Toc363459117"/>
+      <w:bookmarkStart w:id="61" w:name="_Toc364756772"/>
       <w:r>
         <w:t>Source of Data</w:t>
       </w:r>
-      <w:bookmarkEnd w:id="58"/>
+      <w:bookmarkEnd w:id="61"/>
     </w:p>
     <w:p>
       <w:r>
@@ -25221,11 +25753,11 @@
       <w:pPr>
         <w:pStyle w:val="Heading4"/>
       </w:pPr>
-      <w:bookmarkStart w:id="59" w:name="_Toc363459118"/>
+      <w:bookmarkStart w:id="62" w:name="_Toc364756773"/>
       <w:r>
         <w:t>File Format</w:t>
       </w:r>
-      <w:bookmarkEnd w:id="59"/>
+      <w:bookmarkEnd w:id="62"/>
     </w:p>
     <w:p>
       <w:r>
@@ -25236,11 +25768,11 @@
       <w:pPr>
         <w:pStyle w:val="Heading4"/>
       </w:pPr>
-      <w:bookmarkStart w:id="60" w:name="_Toc363459119"/>
+      <w:bookmarkStart w:id="63" w:name="_Toc364756774"/>
       <w:r>
         <w:t>Processing Rules – Whole File</w:t>
       </w:r>
-      <w:bookmarkEnd w:id="60"/>
+      <w:bookmarkEnd w:id="63"/>
     </w:p>
     <w:p>
       <w:r>
@@ -25333,9 +25865,11 @@
       <w:pPr>
         <w:pStyle w:val="Heading4"/>
       </w:pPr>
+      <w:bookmarkStart w:id="64" w:name="_Toc364756775"/>
       <w:r>
         <w:t>FLU Interface Name</w:t>
       </w:r>
+      <w:bookmarkEnd w:id="64"/>
     </w:p>
     <w:p>
       <w:r>
@@ -25386,11 +25920,11 @@
       <w:pPr>
         <w:pStyle w:val="Heading4"/>
       </w:pPr>
-      <w:bookmarkStart w:id="61" w:name="_Toc363459120"/>
+      <w:bookmarkStart w:id="65" w:name="_Toc364756776"/>
       <w:r>
         <w:t>FLU Table Field Definitions</w:t>
       </w:r>
-      <w:bookmarkEnd w:id="61"/>
+      <w:bookmarkEnd w:id="65"/>
     </w:p>
     <w:p>
       <w:r>
@@ -28801,11 +29335,11 @@
           <w:numId w:val="6"/>
         </w:numPr>
       </w:pPr>
-      <w:bookmarkStart w:id="62" w:name="_Toc363459121"/>
+      <w:bookmarkStart w:id="66" w:name="_Toc364756777"/>
       <w:r>
         <w:t>Sample Data – Household Penetration</w:t>
       </w:r>
-      <w:bookmarkEnd w:id="62"/>
+      <w:bookmarkEnd w:id="66"/>
     </w:p>
     <w:p>
       <w:r>
@@ -30538,22 +31072,22 @@
         <w:pStyle w:val="Heading3"/>
         <w:ind w:left="567" w:hanging="1"/>
       </w:pPr>
-      <w:bookmarkStart w:id="63" w:name="_Toc363459122"/>
+      <w:bookmarkStart w:id="67" w:name="_Toc364756778"/>
       <w:r>
         <w:lastRenderedPageBreak/>
         <w:t>Advertising Effectiveness</w:t>
       </w:r>
-      <w:bookmarkEnd w:id="63"/>
+      <w:bookmarkEnd w:id="67"/>
     </w:p>
     <w:p>
       <w:pPr>
         <w:pStyle w:val="Heading4"/>
       </w:pPr>
-      <w:bookmarkStart w:id="64" w:name="_Toc363459123"/>
+      <w:bookmarkStart w:id="68" w:name="_Toc364756779"/>
       <w:r>
         <w:t>Source of Data</w:t>
       </w:r>
-      <w:bookmarkEnd w:id="64"/>
+      <w:bookmarkEnd w:id="68"/>
     </w:p>
     <w:p>
       <w:r>
@@ -30569,11 +31103,11 @@
       <w:pPr>
         <w:pStyle w:val="Heading4"/>
       </w:pPr>
-      <w:bookmarkStart w:id="65" w:name="_Toc363459124"/>
+      <w:bookmarkStart w:id="69" w:name="_Toc364756780"/>
       <w:r>
         <w:t>File Format</w:t>
       </w:r>
-      <w:bookmarkEnd w:id="65"/>
+      <w:bookmarkEnd w:id="69"/>
     </w:p>
     <w:p>
       <w:r>
@@ -30584,11 +31118,11 @@
       <w:pPr>
         <w:pStyle w:val="Heading4"/>
       </w:pPr>
-      <w:bookmarkStart w:id="66" w:name="_Toc363459125"/>
+      <w:bookmarkStart w:id="70" w:name="_Toc364756781"/>
       <w:r>
         <w:t>Processing Rules – Whole File</w:t>
       </w:r>
-      <w:bookmarkEnd w:id="66"/>
+      <w:bookmarkEnd w:id="70"/>
     </w:p>
     <w:p>
       <w:r>
@@ -30623,9 +31157,11 @@
       <w:pPr>
         <w:pStyle w:val="Heading4"/>
       </w:pPr>
+      <w:bookmarkStart w:id="71" w:name="_Toc364756782"/>
       <w:r>
         <w:t>FLU Interface Name</w:t>
       </w:r>
+      <w:bookmarkEnd w:id="71"/>
     </w:p>
     <w:p>
       <w:r>
@@ -30672,11 +31208,11 @@
       <w:pPr>
         <w:pStyle w:val="Heading4"/>
       </w:pPr>
-      <w:bookmarkStart w:id="67" w:name="_Toc363459126"/>
+      <w:bookmarkStart w:id="72" w:name="_Toc364756783"/>
       <w:r>
         <w:t>FLU Table Field Definitions</w:t>
       </w:r>
-      <w:bookmarkEnd w:id="67"/>
+      <w:bookmarkEnd w:id="72"/>
     </w:p>
     <w:p>
       <w:r>
@@ -33583,11 +34119,11 @@
           <w:numId w:val="6"/>
         </w:numPr>
       </w:pPr>
-      <w:bookmarkStart w:id="68" w:name="_Toc363459127"/>
+      <w:bookmarkStart w:id="73" w:name="_Toc364756784"/>
       <w:r>
         <w:t>Sample Data</w:t>
       </w:r>
-      <w:bookmarkEnd w:id="68"/>
+      <w:bookmarkEnd w:id="73"/>
     </w:p>
     <w:p/>
     <w:tbl>
@@ -37254,22 +37790,22 @@
         <w:pStyle w:val="Heading3"/>
         <w:ind w:left="567" w:hanging="1"/>
       </w:pPr>
-      <w:bookmarkStart w:id="69" w:name="_Toc363459128"/>
+      <w:bookmarkStart w:id="74" w:name="_Toc364756785"/>
       <w:r>
         <w:lastRenderedPageBreak/>
         <w:t>Packaging Effectiveness</w:t>
       </w:r>
-      <w:bookmarkEnd w:id="69"/>
+      <w:bookmarkEnd w:id="74"/>
     </w:p>
     <w:p>
       <w:pPr>
         <w:pStyle w:val="Heading4"/>
       </w:pPr>
-      <w:bookmarkStart w:id="70" w:name="_Toc363459129"/>
+      <w:bookmarkStart w:id="75" w:name="_Toc364756786"/>
       <w:r>
         <w:t>Source of Data</w:t>
       </w:r>
-      <w:bookmarkEnd w:id="70"/>
+      <w:bookmarkEnd w:id="75"/>
     </w:p>
     <w:p>
       <w:r>
@@ -37285,11 +37821,11 @@
       <w:pPr>
         <w:pStyle w:val="Heading4"/>
       </w:pPr>
-      <w:bookmarkStart w:id="71" w:name="_Toc363459130"/>
+      <w:bookmarkStart w:id="76" w:name="_Toc364756787"/>
       <w:r>
         <w:t>File Format</w:t>
       </w:r>
-      <w:bookmarkEnd w:id="71"/>
+      <w:bookmarkEnd w:id="76"/>
     </w:p>
     <w:p>
       <w:r>
@@ -37300,11 +37836,11 @@
       <w:pPr>
         <w:pStyle w:val="Heading4"/>
       </w:pPr>
-      <w:bookmarkStart w:id="72" w:name="_Toc363459131"/>
+      <w:bookmarkStart w:id="77" w:name="_Toc364756788"/>
       <w:r>
         <w:t>Processing Rules – Whole File</w:t>
       </w:r>
-      <w:bookmarkEnd w:id="72"/>
+      <w:bookmarkEnd w:id="77"/>
     </w:p>
     <w:p>
       <w:r>
@@ -37327,9 +37863,11 @@
       <w:pPr>
         <w:pStyle w:val="Heading4"/>
       </w:pPr>
+      <w:bookmarkStart w:id="78" w:name="_Toc364756789"/>
       <w:r>
         <w:t>FLU Interface Name</w:t>
       </w:r>
+      <w:bookmarkEnd w:id="78"/>
     </w:p>
     <w:p>
       <w:r>
@@ -37369,11 +37907,11 @@
       <w:pPr>
         <w:pStyle w:val="Heading4"/>
       </w:pPr>
-      <w:bookmarkStart w:id="73" w:name="_Toc363459132"/>
+      <w:bookmarkStart w:id="79" w:name="_Toc364756790"/>
       <w:r>
         <w:t>FLU Table Field Definitions</w:t>
       </w:r>
-      <w:bookmarkEnd w:id="73"/>
+      <w:bookmarkEnd w:id="79"/>
     </w:p>
     <w:p>
       <w:r>
@@ -41380,11 +41918,11 @@
           <w:numId w:val="6"/>
         </w:numPr>
       </w:pPr>
-      <w:bookmarkStart w:id="74" w:name="_Toc363459133"/>
+      <w:bookmarkStart w:id="80" w:name="_Toc364756791"/>
       <w:r>
         <w:t>Sample Data</w:t>
       </w:r>
-      <w:bookmarkEnd w:id="74"/>
+      <w:bookmarkEnd w:id="80"/>
     </w:p>
     <w:p>
       <w:r>
@@ -43800,25 +44338,25 @@
         <w:pStyle w:val="Heading3"/>
         <w:ind w:left="567" w:hanging="1"/>
       </w:pPr>
-      <w:bookmarkStart w:id="75" w:name="_Toc363459134"/>
+      <w:bookmarkStart w:id="81" w:name="_Toc364756792"/>
       <w:r>
         <w:lastRenderedPageBreak/>
         <w:t>Distinctive Asset Target</w:t>
       </w:r>
-      <w:bookmarkEnd w:id="75"/>
+      <w:bookmarkEnd w:id="81"/>
     </w:p>
     <w:p>
       <w:pPr>
         <w:pStyle w:val="Heading4"/>
       </w:pPr>
-      <w:bookmarkStart w:id="76" w:name="_Toc363459135"/>
+      <w:bookmarkStart w:id="82" w:name="_Toc364756793"/>
       <w:r>
         <w:t>Source</w:t>
       </w:r>
       <w:r>
         <w:t xml:space="preserve"> of Data</w:t>
       </w:r>
-      <w:bookmarkEnd w:id="76"/>
+      <w:bookmarkEnd w:id="82"/>
     </w:p>
     <w:p>
       <w:r>
@@ -43834,11 +44372,11 @@
       <w:pPr>
         <w:pStyle w:val="Heading4"/>
       </w:pPr>
-      <w:bookmarkStart w:id="77" w:name="_Toc363459136"/>
+      <w:bookmarkStart w:id="83" w:name="_Toc364756794"/>
       <w:r>
         <w:t>File Format</w:t>
       </w:r>
-      <w:bookmarkEnd w:id="77"/>
+      <w:bookmarkEnd w:id="83"/>
     </w:p>
     <w:p>
       <w:r>
@@ -43849,11 +44387,11 @@
       <w:pPr>
         <w:pStyle w:val="Heading4"/>
       </w:pPr>
-      <w:bookmarkStart w:id="78" w:name="_Toc363459137"/>
+      <w:bookmarkStart w:id="84" w:name="_Toc364756795"/>
       <w:r>
         <w:t>Processing Rules – Whole File</w:t>
       </w:r>
-      <w:bookmarkEnd w:id="78"/>
+      <w:bookmarkEnd w:id="84"/>
     </w:p>
     <w:p>
       <w:r>
@@ -43876,9 +44414,11 @@
       <w:pPr>
         <w:pStyle w:val="Heading4"/>
       </w:pPr>
+      <w:bookmarkStart w:id="85" w:name="_Toc364756796"/>
       <w:r>
         <w:t>FLU Interface Name</w:t>
       </w:r>
+      <w:bookmarkEnd w:id="85"/>
     </w:p>
     <w:p>
       <w:r>
@@ -43918,11 +44458,11 @@
       <w:pPr>
         <w:pStyle w:val="Heading4"/>
       </w:pPr>
-      <w:bookmarkStart w:id="79" w:name="_Toc363459138"/>
+      <w:bookmarkStart w:id="86" w:name="_Toc364756797"/>
       <w:r>
         <w:t>FLU Table Field Definitions</w:t>
       </w:r>
-      <w:bookmarkEnd w:id="79"/>
+      <w:bookmarkEnd w:id="86"/>
     </w:p>
     <w:p>
       <w:r>
@@ -45684,11 +46224,11 @@
           <w:numId w:val="6"/>
         </w:numPr>
       </w:pPr>
-      <w:bookmarkStart w:id="80" w:name="_Toc363459139"/>
+      <w:bookmarkStart w:id="87" w:name="_Toc364756798"/>
       <w:r>
         <w:t>Sample Data</w:t>
       </w:r>
-      <w:bookmarkEnd w:id="80"/>
+      <w:bookmarkEnd w:id="87"/>
     </w:p>
     <w:p/>
     <w:tbl>
@@ -48710,24 +49250,24 @@
         <w:pStyle w:val="Heading3"/>
         <w:ind w:left="567" w:hanging="1"/>
       </w:pPr>
-      <w:bookmarkStart w:id="81" w:name="_Toc363459140"/>
+      <w:bookmarkStart w:id="88" w:name="_Toc364756799"/>
       <w:r>
         <w:t>Product Performance</w:t>
       </w:r>
-      <w:bookmarkEnd w:id="81"/>
+      <w:bookmarkEnd w:id="88"/>
     </w:p>
     <w:p>
       <w:pPr>
         <w:pStyle w:val="Heading4"/>
       </w:pPr>
-      <w:bookmarkStart w:id="82" w:name="_Toc363459141"/>
+      <w:bookmarkStart w:id="89" w:name="_Toc364756800"/>
       <w:r>
         <w:t>Source</w:t>
       </w:r>
       <w:r>
         <w:t xml:space="preserve"> of Data</w:t>
       </w:r>
-      <w:bookmarkEnd w:id="82"/>
+      <w:bookmarkEnd w:id="89"/>
     </w:p>
     <w:p>
       <w:r>
@@ -48743,11 +49283,11 @@
       <w:pPr>
         <w:pStyle w:val="Heading4"/>
       </w:pPr>
-      <w:bookmarkStart w:id="83" w:name="_Toc363459142"/>
+      <w:bookmarkStart w:id="90" w:name="_Toc364756801"/>
       <w:r>
         <w:t>File Format</w:t>
       </w:r>
-      <w:bookmarkEnd w:id="83"/>
+      <w:bookmarkEnd w:id="90"/>
     </w:p>
     <w:p>
       <w:r>
@@ -48758,11 +49298,11 @@
       <w:pPr>
         <w:pStyle w:val="Heading4"/>
       </w:pPr>
-      <w:bookmarkStart w:id="84" w:name="_Toc363459143"/>
+      <w:bookmarkStart w:id="91" w:name="_Toc364756802"/>
       <w:r>
         <w:t>Processing Rules – Whole File</w:t>
       </w:r>
-      <w:bookmarkEnd w:id="84"/>
+      <w:bookmarkEnd w:id="91"/>
     </w:p>
     <w:p>
       <w:r>
@@ -48814,9 +49354,11 @@
       <w:pPr>
         <w:pStyle w:val="Heading4"/>
       </w:pPr>
+      <w:bookmarkStart w:id="92" w:name="_Toc364756803"/>
       <w:r>
         <w:t>FLU Interface Name</w:t>
       </w:r>
+      <w:bookmarkEnd w:id="92"/>
     </w:p>
     <w:p>
       <w:r>
@@ -48856,11 +49398,11 @@
       <w:pPr>
         <w:pStyle w:val="Heading4"/>
       </w:pPr>
-      <w:bookmarkStart w:id="85" w:name="_Toc363459144"/>
+      <w:bookmarkStart w:id="93" w:name="_Toc364756804"/>
       <w:r>
         <w:t>FLU Table Field Definitions</w:t>
       </w:r>
-      <w:bookmarkEnd w:id="85"/>
+      <w:bookmarkEnd w:id="93"/>
     </w:p>
     <w:p>
       <w:r>
@@ -51660,11 +52202,11 @@
           <w:numId w:val="6"/>
         </w:numPr>
       </w:pPr>
-      <w:bookmarkStart w:id="86" w:name="_Toc363459145"/>
+      <w:bookmarkStart w:id="94" w:name="_Toc364756805"/>
       <w:r>
         <w:t>Sample Data</w:t>
       </w:r>
-      <w:bookmarkEnd w:id="86"/>
+      <w:bookmarkEnd w:id="94"/>
     </w:p>
     <w:p/>
     <w:tbl>
@@ -55191,7 +55733,7 @@
           </w:r>
           <w:fldSimple w:instr="PAGE">
             <w:r>
-              <w:t>23</w:t>
+              <w:t>24</w:t>
             </w:r>
           </w:fldSimple>
         </w:p>
@@ -56039,6 +56581,95 @@
     </w:lvl>
   </w:abstractNum>
   <w:abstractNum w:abstractNumId="5">
+    <w:nsid w:val="351A72B4"/>
+    <w:multiLevelType w:val="hybridMultilevel"/>
+    <w:tmpl w:val="E70A2354"/>
+    <w:lvl w:ilvl="0" w:tplc="AB0C6646">
+      <w:start w:val="11"/>
+      <w:numFmt w:val="decimal"/>
+      <w:lvlText w:val="%1"/>
+      <w:lvlJc w:val="left"/>
+      <w:pPr>
+        <w:ind w:left="390" w:hanging="360"/>
+      </w:pPr>
+      <w:rPr>
+        <w:rFonts w:hint="default"/>
+      </w:rPr>
+    </w:lvl>
+    <w:lvl w:ilvl="1" w:tplc="0C090019" w:tentative="1">
+      <w:start w:val="1"/>
+      <w:numFmt w:val="lowerLetter"/>
+      <w:lvlText w:val="%2."/>
+      <w:lvlJc w:val="left"/>
+      <w:pPr>
+        <w:ind w:left="1110" w:hanging="360"/>
+      </w:pPr>
+    </w:lvl>
+    <w:lvl w:ilvl="2" w:tplc="0C09001B" w:tentative="1">
+      <w:start w:val="1"/>
+      <w:numFmt w:val="lowerRoman"/>
+      <w:lvlText w:val="%3."/>
+      <w:lvlJc w:val="right"/>
+      <w:pPr>
+        <w:ind w:left="1830" w:hanging="180"/>
+      </w:pPr>
+    </w:lvl>
+    <w:lvl w:ilvl="3" w:tplc="0C09000F" w:tentative="1">
+      <w:start w:val="1"/>
+      <w:numFmt w:val="decimal"/>
+      <w:lvlText w:val="%4."/>
+      <w:lvlJc w:val="left"/>
+      <w:pPr>
+        <w:ind w:left="2550" w:hanging="360"/>
+      </w:pPr>
+    </w:lvl>
+    <w:lvl w:ilvl="4" w:tplc="0C090019" w:tentative="1">
+      <w:start w:val="1"/>
+      <w:numFmt w:val="lowerLetter"/>
+      <w:lvlText w:val="%5."/>
+      <w:lvlJc w:val="left"/>
+      <w:pPr>
+        <w:ind w:left="3270" w:hanging="360"/>
+      </w:pPr>
+    </w:lvl>
+    <w:lvl w:ilvl="5" w:tplc="0C09001B" w:tentative="1">
+      <w:start w:val="1"/>
+      <w:numFmt w:val="lowerRoman"/>
+      <w:lvlText w:val="%6."/>
+      <w:lvlJc w:val="right"/>
+      <w:pPr>
+        <w:ind w:left="3990" w:hanging="180"/>
+      </w:pPr>
+    </w:lvl>
+    <w:lvl w:ilvl="6" w:tplc="0C09000F" w:tentative="1">
+      <w:start w:val="1"/>
+      <w:numFmt w:val="decimal"/>
+      <w:lvlText w:val="%7."/>
+      <w:lvlJc w:val="left"/>
+      <w:pPr>
+        <w:ind w:left="4710" w:hanging="360"/>
+      </w:pPr>
+    </w:lvl>
+    <w:lvl w:ilvl="7" w:tplc="0C090019" w:tentative="1">
+      <w:start w:val="1"/>
+      <w:numFmt w:val="lowerLetter"/>
+      <w:lvlText w:val="%8."/>
+      <w:lvlJc w:val="left"/>
+      <w:pPr>
+        <w:ind w:left="5430" w:hanging="360"/>
+      </w:pPr>
+    </w:lvl>
+    <w:lvl w:ilvl="8" w:tplc="0C09001B" w:tentative="1">
+      <w:start w:val="1"/>
+      <w:numFmt w:val="lowerRoman"/>
+      <w:lvlText w:val="%9."/>
+      <w:lvlJc w:val="right"/>
+      <w:pPr>
+        <w:ind w:left="6150" w:hanging="180"/>
+      </w:pPr>
+    </w:lvl>
+  </w:abstractNum>
+  <w:abstractNum w:abstractNumId="6">
     <w:nsid w:val="455E6083"/>
     <w:multiLevelType w:val="hybridMultilevel"/>
     <w:tmpl w:val="7652C66E"/>
@@ -56151,7 +56782,7 @@
       </w:rPr>
     </w:lvl>
   </w:abstractNum>
-  <w:abstractNum w:abstractNumId="6">
+  <w:abstractNum w:abstractNumId="7">
     <w:nsid w:val="4F3B4DDA"/>
     <w:multiLevelType w:val="hybridMultilevel"/>
     <w:tmpl w:val="BE7AECF8"/>
@@ -56264,7 +56895,7 @@
       </w:rPr>
     </w:lvl>
   </w:abstractNum>
-  <w:abstractNum w:abstractNumId="7">
+  <w:abstractNum w:abstractNumId="8">
     <w:nsid w:val="54B02B24"/>
     <w:multiLevelType w:val="hybridMultilevel"/>
     <w:tmpl w:val="82B61756"/>
@@ -56350,7 +56981,7 @@
       </w:pPr>
     </w:lvl>
   </w:abstractNum>
-  <w:abstractNum w:abstractNumId="8">
+  <w:abstractNum w:abstractNumId="9">
     <w:nsid w:val="54ED4951"/>
     <w:multiLevelType w:val="hybridMultilevel"/>
     <w:tmpl w:val="E91A249A"/>
@@ -56439,7 +57070,7 @@
       </w:pPr>
     </w:lvl>
   </w:abstractNum>
-  <w:abstractNum w:abstractNumId="9">
+  <w:abstractNum w:abstractNumId="10">
     <w:nsid w:val="5A0B2CFC"/>
     <w:multiLevelType w:val="hybridMultilevel"/>
     <w:tmpl w:val="F1BC656A"/>
@@ -56528,7 +57159,185 @@
       </w:pPr>
     </w:lvl>
   </w:abstractNum>
-  <w:abstractNum w:abstractNumId="10">
+  <w:abstractNum w:abstractNumId="11">
+    <w:nsid w:val="609B667D"/>
+    <w:multiLevelType w:val="hybridMultilevel"/>
+    <w:tmpl w:val="C084055C"/>
+    <w:lvl w:ilvl="0" w:tplc="87CE5FD4">
+      <w:start w:val="11"/>
+      <w:numFmt w:val="decimal"/>
+      <w:lvlText w:val="%1"/>
+      <w:lvlJc w:val="left"/>
+      <w:pPr>
+        <w:ind w:left="720" w:hanging="360"/>
+      </w:pPr>
+      <w:rPr>
+        <w:rFonts w:hint="default"/>
+      </w:rPr>
+    </w:lvl>
+    <w:lvl w:ilvl="1" w:tplc="0C090019" w:tentative="1">
+      <w:start w:val="1"/>
+      <w:numFmt w:val="lowerLetter"/>
+      <w:lvlText w:val="%2."/>
+      <w:lvlJc w:val="left"/>
+      <w:pPr>
+        <w:ind w:left="1440" w:hanging="360"/>
+      </w:pPr>
+    </w:lvl>
+    <w:lvl w:ilvl="2" w:tplc="0C09001B" w:tentative="1">
+      <w:start w:val="1"/>
+      <w:numFmt w:val="lowerRoman"/>
+      <w:lvlText w:val="%3."/>
+      <w:lvlJc w:val="right"/>
+      <w:pPr>
+        <w:ind w:left="2160" w:hanging="180"/>
+      </w:pPr>
+    </w:lvl>
+    <w:lvl w:ilvl="3" w:tplc="0C09000F" w:tentative="1">
+      <w:start w:val="1"/>
+      <w:numFmt w:val="decimal"/>
+      <w:lvlText w:val="%4."/>
+      <w:lvlJc w:val="left"/>
+      <w:pPr>
+        <w:ind w:left="2880" w:hanging="360"/>
+      </w:pPr>
+    </w:lvl>
+    <w:lvl w:ilvl="4" w:tplc="0C090019" w:tentative="1">
+      <w:start w:val="1"/>
+      <w:numFmt w:val="lowerLetter"/>
+      <w:lvlText w:val="%5."/>
+      <w:lvlJc w:val="left"/>
+      <w:pPr>
+        <w:ind w:left="3600" w:hanging="360"/>
+      </w:pPr>
+    </w:lvl>
+    <w:lvl w:ilvl="5" w:tplc="0C09001B" w:tentative="1">
+      <w:start w:val="1"/>
+      <w:numFmt w:val="lowerRoman"/>
+      <w:lvlText w:val="%6."/>
+      <w:lvlJc w:val="right"/>
+      <w:pPr>
+        <w:ind w:left="4320" w:hanging="180"/>
+      </w:pPr>
+    </w:lvl>
+    <w:lvl w:ilvl="6" w:tplc="0C09000F" w:tentative="1">
+      <w:start w:val="1"/>
+      <w:numFmt w:val="decimal"/>
+      <w:lvlText w:val="%7."/>
+      <w:lvlJc w:val="left"/>
+      <w:pPr>
+        <w:ind w:left="5040" w:hanging="360"/>
+      </w:pPr>
+    </w:lvl>
+    <w:lvl w:ilvl="7" w:tplc="0C090019" w:tentative="1">
+      <w:start w:val="1"/>
+      <w:numFmt w:val="lowerLetter"/>
+      <w:lvlText w:val="%8."/>
+      <w:lvlJc w:val="left"/>
+      <w:pPr>
+        <w:ind w:left="5760" w:hanging="360"/>
+      </w:pPr>
+    </w:lvl>
+    <w:lvl w:ilvl="8" w:tplc="0C09001B" w:tentative="1">
+      <w:start w:val="1"/>
+      <w:numFmt w:val="lowerRoman"/>
+      <w:lvlText w:val="%9."/>
+      <w:lvlJc w:val="right"/>
+      <w:pPr>
+        <w:ind w:left="6480" w:hanging="180"/>
+      </w:pPr>
+    </w:lvl>
+  </w:abstractNum>
+  <w:abstractNum w:abstractNumId="12">
+    <w:nsid w:val="64D32C8E"/>
+    <w:multiLevelType w:val="hybridMultilevel"/>
+    <w:tmpl w:val="93824A14"/>
+    <w:lvl w:ilvl="0" w:tplc="EDE2888A">
+      <w:start w:val="12"/>
+      <w:numFmt w:val="decimal"/>
+      <w:lvlText w:val="%1"/>
+      <w:lvlJc w:val="left"/>
+      <w:pPr>
+        <w:ind w:left="720" w:hanging="360"/>
+      </w:pPr>
+      <w:rPr>
+        <w:rFonts w:hint="default"/>
+      </w:rPr>
+    </w:lvl>
+    <w:lvl w:ilvl="1" w:tplc="0C090019" w:tentative="1">
+      <w:start w:val="1"/>
+      <w:numFmt w:val="lowerLetter"/>
+      <w:lvlText w:val="%2."/>
+      <w:lvlJc w:val="left"/>
+      <w:pPr>
+        <w:ind w:left="1440" w:hanging="360"/>
+      </w:pPr>
+    </w:lvl>
+    <w:lvl w:ilvl="2" w:tplc="0C09001B" w:tentative="1">
+      <w:start w:val="1"/>
+      <w:numFmt w:val="lowerRoman"/>
+      <w:lvlText w:val="%3."/>
+      <w:lvlJc w:val="right"/>
+      <w:pPr>
+        <w:ind w:left="2160" w:hanging="180"/>
+      </w:pPr>
+    </w:lvl>
+    <w:lvl w:ilvl="3" w:tplc="0C09000F" w:tentative="1">
+      <w:start w:val="1"/>
+      <w:numFmt w:val="decimal"/>
+      <w:lvlText w:val="%4."/>
+      <w:lvlJc w:val="left"/>
+      <w:pPr>
+        <w:ind w:left="2880" w:hanging="360"/>
+      </w:pPr>
+    </w:lvl>
+    <w:lvl w:ilvl="4" w:tplc="0C090019" w:tentative="1">
+      <w:start w:val="1"/>
+      <w:numFmt w:val="lowerLetter"/>
+      <w:lvlText w:val="%5."/>
+      <w:lvlJc w:val="left"/>
+      <w:pPr>
+        <w:ind w:left="3600" w:hanging="360"/>
+      </w:pPr>
+    </w:lvl>
+    <w:lvl w:ilvl="5" w:tplc="0C09001B" w:tentative="1">
+      <w:start w:val="1"/>
+      <w:numFmt w:val="lowerRoman"/>
+      <w:lvlText w:val="%6."/>
+      <w:lvlJc w:val="right"/>
+      <w:pPr>
+        <w:ind w:left="4320" w:hanging="180"/>
+      </w:pPr>
+    </w:lvl>
+    <w:lvl w:ilvl="6" w:tplc="0C09000F" w:tentative="1">
+      <w:start w:val="1"/>
+      <w:numFmt w:val="decimal"/>
+      <w:lvlText w:val="%7."/>
+      <w:lvlJc w:val="left"/>
+      <w:pPr>
+        <w:ind w:left="5040" w:hanging="360"/>
+      </w:pPr>
+    </w:lvl>
+    <w:lvl w:ilvl="7" w:tplc="0C090019" w:tentative="1">
+      <w:start w:val="1"/>
+      <w:numFmt w:val="lowerLetter"/>
+      <w:lvlText w:val="%8."/>
+      <w:lvlJc w:val="left"/>
+      <w:pPr>
+        <w:ind w:left="5760" w:hanging="360"/>
+      </w:pPr>
+    </w:lvl>
+    <w:lvl w:ilvl="8" w:tplc="0C09001B" w:tentative="1">
+      <w:start w:val="1"/>
+      <w:numFmt w:val="lowerRoman"/>
+      <w:lvlText w:val="%9."/>
+      <w:lvlJc w:val="right"/>
+      <w:pPr>
+        <w:ind w:left="6480" w:hanging="180"/>
+      </w:pPr>
+    </w:lvl>
+  </w:abstractNum>
+  <w:abstractNum w:abstractNumId="13">
     <w:nsid w:val="6ABD2F88"/>
     <w:multiLevelType w:val="hybridMultilevel"/>
     <w:tmpl w:val="785CCA7A"/>
@@ -56641,7 +57450,7 @@
       </w:rPr>
     </w:lvl>
   </w:abstractNum>
-  <w:abstractNum w:abstractNumId="11">
+  <w:abstractNum w:abstractNumId="14">
     <w:nsid w:val="72190AF8"/>
     <w:multiLevelType w:val="hybridMultilevel"/>
     <w:tmpl w:val="E9E6C904"/>
@@ -56730,7 +57539,7 @@
       </w:pPr>
     </w:lvl>
   </w:abstractNum>
-  <w:abstractNum w:abstractNumId="12">
+  <w:abstractNum w:abstractNumId="15">
     <w:nsid w:val="75BF7708"/>
     <w:multiLevelType w:val="hybridMultilevel"/>
     <w:tmpl w:val="5DA62C16"/>
@@ -56843,7 +57652,7 @@
       </w:rPr>
     </w:lvl>
   </w:abstractNum>
-  <w:abstractNum w:abstractNumId="13">
+  <w:abstractNum w:abstractNumId="16">
     <w:nsid w:val="770B2775"/>
     <w:multiLevelType w:val="hybridMultilevel"/>
     <w:tmpl w:val="C284BDE4"/>
@@ -56966,13 +57775,13 @@
     <w:abstractNumId w:val="0"/>
   </w:num>
   <w:num w:numId="3">
-    <w:abstractNumId w:val="5"/>
+    <w:abstractNumId w:val="6"/>
   </w:num>
   <w:num w:numId="4">
     <w:abstractNumId w:val="4"/>
   </w:num>
   <w:num w:numId="5">
-    <w:abstractNumId w:val="7"/>
+    <w:abstractNumId w:val="8"/>
   </w:num>
   <w:num w:numId="6">
     <w:abstractNumId w:val="0"/>
@@ -57005,10 +57814,10 @@
     </w:lvlOverride>
   </w:num>
   <w:num w:numId="7">
-    <w:abstractNumId w:val="12"/>
+    <w:abstractNumId w:val="15"/>
   </w:num>
   <w:num w:numId="8">
-    <w:abstractNumId w:val="11"/>
+    <w:abstractNumId w:val="14"/>
   </w:num>
   <w:num w:numId="9">
     <w:abstractNumId w:val="3"/>
@@ -57017,25 +57826,34 @@
     <w:abstractNumId w:val="2"/>
   </w:num>
   <w:num w:numId="11">
-    <w:abstractNumId w:val="9"/>
+    <w:abstractNumId w:val="10"/>
   </w:num>
   <w:num w:numId="12">
-    <w:abstractNumId w:val="13"/>
+    <w:abstractNumId w:val="16"/>
   </w:num>
   <w:num w:numId="13">
     <w:abstractNumId w:val="1"/>
   </w:num>
   <w:num w:numId="14">
-    <w:abstractNumId w:val="10"/>
+    <w:abstractNumId w:val="13"/>
   </w:num>
   <w:num w:numId="15">
-    <w:abstractNumId w:val="8"/>
+    <w:abstractNumId w:val="9"/>
   </w:num>
   <w:num w:numId="16">
     <w:abstractNumId w:val="0"/>
   </w:num>
   <w:num w:numId="17">
-    <w:abstractNumId w:val="6"/>
+    <w:abstractNumId w:val="7"/>
+  </w:num>
+  <w:num w:numId="18">
+    <w:abstractNumId w:val="12"/>
+  </w:num>
+  <w:num w:numId="19">
+    <w:abstractNumId w:val="11"/>
+  </w:num>
+  <w:num w:numId="20">
+    <w:abstractNumId w:val="5"/>
   </w:num>
   <w:numIdMacAtCleanup w:val="12"/>
 </w:numbering>
@@ -59731,7 +60549,7 @@
 </file>
 
 <file path=customXml/itemProps1.xml><?xml version="1.0" encoding="utf-8"?>
-<ds:datastoreItem xmlns:ds="http://schemas.openxmlformats.org/officeDocument/2006/customXml" ds:itemID="{6E9AE32B-EA89-44FE-91EC-25494E1961BC}">
+<ds:datastoreItem xmlns:ds="http://schemas.openxmlformats.org/officeDocument/2006/customXml" ds:itemID="{43EC099D-214C-4A25-845C-11F75134EC57}">
   <ds:schemaRefs>
     <ds:schemaRef ds:uri="http://schemas.openxmlformats.org/officeDocument/2006/bibliography"/>
   </ds:schemaRefs>

</xml_diff>

<commit_message>
Updated with version for the multipe period replace.
</commit_message>
<xml_diff>
--- a/SOURCE/LOGR/Functional Specification - Flat File Loading Format.docx
+++ b/SOURCE/LOGR/Functional Specification - Flat File Loading Format.docx
@@ -1,6 +1,6 @@
 
 <file path=word/document.xml><?xml version="1.0" encoding="utf-8"?>
-<w:document xmlns:ve="http://schemas.openxmlformats.org/markup-compatibility/2006" xmlns:o="urn:schemas-microsoft-com:office:office" xmlns:r="http://schemas.openxmlformats.org/officeDocument/2006/relationships" xmlns:m="http://schemas.openxmlformats.org/officeDocument/2006/math" xmlns:v="urn:schemas-microsoft-com:vml" xmlns:wp="http://schemas.openxmlformats.org/drawingml/2006/wordprocessingDrawing" xmlns:w10="urn:schemas-microsoft-com:office:word" xmlns:w="http://schemas.openxmlformats.org/wordprocessingml/2006/main" xmlns:wne="http://schemas.microsoft.com/office/word/2006/wordml">
+<w:document xmlns:wpc="http://schemas.microsoft.com/office/word/2010/wordprocessingCanvas" xmlns:mc="http://schemas.openxmlformats.org/markup-compatibility/2006" xmlns:o="urn:schemas-microsoft-com:office:office" xmlns:r="http://schemas.openxmlformats.org/officeDocument/2006/relationships" xmlns:m="http://schemas.openxmlformats.org/officeDocument/2006/math" xmlns:v="urn:schemas-microsoft-com:vml" xmlns:wp14="http://schemas.microsoft.com/office/word/2010/wordprocessingDrawing" xmlns:wp="http://schemas.openxmlformats.org/drawingml/2006/wordprocessingDrawing" xmlns:w10="urn:schemas-microsoft-com:office:word" xmlns:w="http://schemas.openxmlformats.org/wordprocessingml/2006/main" xmlns:w14="http://schemas.microsoft.com/office/word/2010/wordml" xmlns:wpg="http://schemas.microsoft.com/office/word/2010/wordprocessingGroup" xmlns:wpi="http://schemas.microsoft.com/office/word/2010/wordprocessingInk" xmlns:wne="http://schemas.microsoft.com/office/word/2006/wordml" xmlns:wps="http://schemas.microsoft.com/office/word/2010/wordprocessingShape" mc:Ignorable="w14 wp14">
   <w:body>
     <w:p>
       <w:pPr>
@@ -320,7 +320,7 @@
       <w:pPr>
         <w:ind w:left="2880"/>
         <w:sectPr>
-          <w:footerReference w:type="even" r:id="rId8"/>
+          <w:footerReference w:type="even" r:id="rId9"/>
           <w:pgSz w:w="11907" w:h="16840" w:code="9"/>
           <w:pgMar w:top="1134" w:right="1134" w:bottom="1134" w:left="1701" w:header="510" w:footer="567" w:gutter="0"/>
           <w:pgNumType w:fmt="lowerRoman" w:start="1"/>
@@ -375,12 +375,9 @@
       <w:bookmarkEnd w:id="16"/>
       <w:bookmarkEnd w:id="17"/>
     </w:p>
-    <w:p>
-      <w:bookmarkStart w:id="18" w:name="_GoBack"/>
-      <w:bookmarkEnd w:id="18"/>
-    </w:p>
-    <w:bookmarkStart w:id="19" w:name="_Toc426168303"/>
-    <w:bookmarkStart w:id="20" w:name="_Toc426703497"/>
+    <w:p/>
+    <w:bookmarkStart w:id="18" w:name="_Toc426168303"/>
+    <w:bookmarkStart w:id="19" w:name="_Toc426703497"/>
     <w:p>
       <w:pPr>
         <w:pStyle w:val="TOC2"/>
@@ -4401,15 +4398,16 @@
         <w:lastRenderedPageBreak/>
         <w:t xml:space="preserve"> </w:t>
       </w:r>
-      <w:bookmarkStart w:id="21" w:name="_Toc431006649"/>
-      <w:bookmarkStart w:id="22" w:name="_Toc431795503"/>
-      <w:bookmarkStart w:id="23" w:name="_Toc431800675"/>
-      <w:bookmarkStart w:id="24" w:name="_Toc431867611"/>
-      <w:bookmarkStart w:id="25" w:name="_Toc432238574"/>
-      <w:bookmarkStart w:id="26" w:name="_Toc364756742"/>
+      <w:bookmarkStart w:id="20" w:name="_Toc431006649"/>
+      <w:bookmarkStart w:id="21" w:name="_Toc431795503"/>
+      <w:bookmarkStart w:id="22" w:name="_Toc431800675"/>
+      <w:bookmarkStart w:id="23" w:name="_Toc431867611"/>
+      <w:bookmarkStart w:id="24" w:name="_Toc432238574"/>
+      <w:bookmarkStart w:id="25" w:name="_Toc364756742"/>
       <w:r>
         <w:t>Revision History</w:t>
       </w:r>
+      <w:bookmarkEnd w:id="18"/>
       <w:bookmarkEnd w:id="19"/>
       <w:bookmarkEnd w:id="20"/>
       <w:bookmarkEnd w:id="21"/>
@@ -4417,7 +4415,6 @@
       <w:bookmarkEnd w:id="23"/>
       <w:bookmarkEnd w:id="24"/>
       <w:bookmarkEnd w:id="25"/>
-      <w:bookmarkEnd w:id="26"/>
     </w:p>
     <w:p>
       <w:r>
@@ -4493,7 +4490,7 @@
           <w:insideV w:val="single" w:sz="4" w:space="0" w:color="auto"/>
         </w:tblBorders>
         <w:tblLayout w:type="fixed"/>
-        <w:tblLook w:val="0000"/>
+        <w:tblLook w:val="0000" w:firstRow="0" w:lastRow="0" w:firstColumn="0" w:lastColumn="0" w:noHBand="0" w:noVBand="0"/>
       </w:tblPr>
       <w:tblGrid>
         <w:gridCol w:w="1101"/>
@@ -5041,6 +5038,72 @@
           </w:p>
         </w:tc>
       </w:tr>
+      <w:tr>
+        <w:tc>
+          <w:tcPr>
+            <w:tcW w:w="1101" w:type="dxa"/>
+          </w:tcPr>
+          <w:p>
+            <w:pPr>
+              <w:ind w:left="0"/>
+            </w:pPr>
+            <w:r>
+              <w:t>0G</w:t>
+            </w:r>
+          </w:p>
+        </w:tc>
+        <w:tc>
+          <w:tcPr>
+            <w:tcW w:w="1417" w:type="dxa"/>
+          </w:tcPr>
+          <w:p>
+            <w:pPr>
+              <w:ind w:left="0"/>
+            </w:pPr>
+            <w:r>
+              <w:t>9</w:t>
+            </w:r>
+            <w:r>
+              <w:rPr>
+                <w:vertAlign w:val="superscript"/>
+              </w:rPr>
+              <w:t xml:space="preserve"> </w:t>
+            </w:r>
+            <w:r>
+              <w:t>Oct 2013</w:t>
+            </w:r>
+          </w:p>
+        </w:tc>
+        <w:tc>
+          <w:tcPr>
+            <w:tcW w:w="851" w:type="dxa"/>
+          </w:tcPr>
+          <w:p>
+            <w:pPr>
+              <w:ind w:left="0"/>
+            </w:pPr>
+            <w:r>
+              <w:t>3</w:t>
+            </w:r>
+          </w:p>
+        </w:tc>
+        <w:tc>
+          <w:tcPr>
+            <w:tcW w:w="5919" w:type="dxa"/>
+          </w:tcPr>
+          <w:p>
+            <w:pPr>
+              <w:tabs>
+                <w:tab w:val="left" w:pos="2995"/>
+              </w:tabs>
+              <w:ind w:left="0"/>
+            </w:pPr>
+            <w:r>
+              <w:t xml:space="preserve">Changed Sales Scan process from single period to multi. </w:t>
+            </w:r>
+          </w:p>
+        </w:tc>
+      </w:tr>
     </w:tbl>
     <w:p/>
     <w:p>
@@ -5052,10 +5115,10 @@
           <w:sz w:val="24"/>
         </w:rPr>
         <w:sectPr>
-          <w:headerReference w:type="even" r:id="rId9"/>
-          <w:headerReference w:type="default" r:id="rId10"/>
-          <w:footerReference w:type="even" r:id="rId11"/>
-          <w:footerReference w:type="default" r:id="rId12"/>
+          <w:headerReference w:type="even" r:id="rId10"/>
+          <w:headerReference w:type="default" r:id="rId11"/>
+          <w:footerReference w:type="even" r:id="rId12"/>
+          <w:footerReference w:type="default" r:id="rId13"/>
           <w:pgSz w:w="11907" w:h="16840" w:code="9"/>
           <w:pgMar w:top="1134" w:right="1134" w:bottom="1134" w:left="1701" w:header="510" w:footer="567" w:gutter="0"/>
           <w:pgNumType w:fmt="lowerRoman" w:start="1"/>
@@ -5074,7 +5137,7 @@
           <w:lang w:val="en-US"/>
         </w:rPr>
       </w:pPr>
-      <w:bookmarkStart w:id="27" w:name="_Toc364756743"/>
+      <w:bookmarkStart w:id="26" w:name="_Toc364756743"/>
       <w:r>
         <w:rPr>
           <w:lang w:val="en-US"/>
@@ -5082,7 +5145,7 @@
         <w:lastRenderedPageBreak/>
         <w:t>Functional Requirements Specification</w:t>
       </w:r>
-      <w:bookmarkEnd w:id="27"/>
+      <w:bookmarkEnd w:id="26"/>
     </w:p>
     <w:p>
       <w:pPr>
@@ -5091,21 +5154,21 @@
       <w:r>
         <w:t xml:space="preserve"> </w:t>
       </w:r>
-      <w:bookmarkStart w:id="28" w:name="_Toc364756744"/>
+      <w:bookmarkStart w:id="27" w:name="_Toc364756744"/>
       <w:r>
         <w:t>Introduction</w:t>
       </w:r>
-      <w:bookmarkEnd w:id="28"/>
+      <w:bookmarkEnd w:id="27"/>
     </w:p>
     <w:p>
       <w:pPr>
         <w:pStyle w:val="Heading3"/>
       </w:pPr>
-      <w:bookmarkStart w:id="29" w:name="_Toc364756745"/>
+      <w:bookmarkStart w:id="28" w:name="_Toc364756745"/>
       <w:r>
         <w:t>Purpose of this document</w:t>
       </w:r>
-      <w:bookmarkEnd w:id="29"/>
+      <w:bookmarkEnd w:id="28"/>
     </w:p>
     <w:p>
       <w:r>
@@ -5124,41 +5187,41 @@
       <w:pPr>
         <w:pStyle w:val="Heading3"/>
       </w:pPr>
-      <w:bookmarkStart w:id="30" w:name="_Toc364756746"/>
+      <w:bookmarkStart w:id="29" w:name="_Toc364756746"/>
       <w:r>
         <w:t>Overview</w:t>
       </w:r>
-      <w:bookmarkEnd w:id="30"/>
+      <w:bookmarkEnd w:id="29"/>
     </w:p>
     <w:p/>
     <w:p>
       <w:pPr>
         <w:pStyle w:val="Heading2"/>
       </w:pPr>
-      <w:bookmarkStart w:id="31" w:name="_Toc364756747"/>
+      <w:bookmarkStart w:id="30" w:name="_Toc364756747"/>
       <w:r>
         <w:t>General Description</w:t>
       </w:r>
-      <w:bookmarkEnd w:id="31"/>
+      <w:bookmarkEnd w:id="30"/>
     </w:p>
     <w:p/>
     <w:p>
       <w:pPr>
         <w:pStyle w:val="Heading3"/>
       </w:pPr>
-      <w:bookmarkStart w:id="32" w:name="_Ref443793503"/>
-      <w:bookmarkStart w:id="33" w:name="_Ref443793512"/>
-      <w:bookmarkStart w:id="34" w:name="_Ref443793518"/>
-      <w:bookmarkStart w:id="35" w:name="_Ref443793565"/>
-      <w:bookmarkStart w:id="36" w:name="_Toc364756748"/>
+      <w:bookmarkStart w:id="31" w:name="_Ref443793503"/>
+      <w:bookmarkStart w:id="32" w:name="_Ref443793512"/>
+      <w:bookmarkStart w:id="33" w:name="_Ref443793518"/>
+      <w:bookmarkStart w:id="34" w:name="_Ref443793565"/>
+      <w:bookmarkStart w:id="35" w:name="_Toc364756748"/>
       <w:r>
         <w:t>Related System Information</w:t>
       </w:r>
+      <w:bookmarkEnd w:id="31"/>
       <w:bookmarkEnd w:id="32"/>
       <w:bookmarkEnd w:id="33"/>
       <w:bookmarkEnd w:id="34"/>
       <w:bookmarkEnd w:id="35"/>
-      <w:bookmarkEnd w:id="36"/>
     </w:p>
     <w:p>
       <w:r>
@@ -5205,7 +5268,7 @@
                     </pic:cNvPicPr>
                   </pic:nvPicPr>
                   <pic:blipFill>
-                    <a:blip r:embed="rId13" cstate="print"/>
+                    <a:blip r:embed="rId14" cstate="print"/>
                     <a:srcRect/>
                     <a:stretch>
                       <a:fillRect/>
@@ -5238,18 +5301,31 @@
       <w:pPr>
         <w:pStyle w:val="Caption"/>
       </w:pPr>
-      <w:bookmarkStart w:id="37" w:name="_Ref355693198"/>
+      <w:bookmarkStart w:id="36" w:name="_Ref355693198"/>
       <w:r>
         <w:t xml:space="preserve">Figure </w:t>
       </w:r>
-      <w:fldSimple w:instr=" SEQ Figure \* ARABIC ">
-        <w:r>
-          <w:rPr>
-            <w:noProof/>
-          </w:rPr>
-          <w:t>1</w:t>
-        </w:r>
-      </w:fldSimple>
+      <w:r>
+        <w:fldChar w:fldCharType="begin"/>
+      </w:r>
+      <w:r>
+        <w:instrText xml:space="preserve"> SEQ Figure \* ARABIC </w:instrText>
+      </w:r>
+      <w:r>
+        <w:fldChar w:fldCharType="separate"/>
+      </w:r>
+      <w:r>
+        <w:rPr>
+          <w:noProof/>
+        </w:rPr>
+        <w:t>1</w:t>
+      </w:r>
+      <w:r>
+        <w:rPr>
+          <w:noProof/>
+        </w:rPr>
+        <w:fldChar w:fldCharType="end"/>
+      </w:r>
       <w:r>
         <w:t xml:space="preserve"> - </w:t>
       </w:r>
@@ -5259,7 +5335,7 @@
         </w:rPr>
         <w:t>Data Interface Architecture</w:t>
       </w:r>
-      <w:bookmarkEnd w:id="37"/>
+      <w:bookmarkEnd w:id="36"/>
     </w:p>
     <w:p>
       <w:r>
@@ -5282,12 +5358,12 @@
       <w:r>
         <w:br w:type="page"/>
       </w:r>
-      <w:bookmarkStart w:id="38" w:name="_Toc364756749"/>
+      <w:bookmarkStart w:id="37" w:name="_Toc364756749"/>
       <w:r>
         <w:lastRenderedPageBreak/>
         <w:t>File Load Process Definition</w:t>
       </w:r>
-      <w:bookmarkEnd w:id="38"/>
+      <w:bookmarkEnd w:id="37"/>
     </w:p>
     <w:p>
       <w:r>
@@ -5481,7 +5557,7 @@
         <w:tblStyle w:val="TableGrid"/>
         <w:tblW w:w="0" w:type="auto"/>
         <w:tblInd w:w="1701" w:type="dxa"/>
-        <w:tblLook w:val="04A0"/>
+        <w:tblLook w:val="04A0" w:firstRow="1" w:lastRow="0" w:firstColumn="1" w:lastColumn="0" w:noHBand="0" w:noVBand="1"/>
       </w:tblPr>
       <w:tblGrid>
         <w:gridCol w:w="1789"/>
@@ -6315,21 +6391,21 @@
         <w:pStyle w:val="Heading3"/>
         <w:ind w:left="567" w:hanging="1"/>
       </w:pPr>
-      <w:bookmarkStart w:id="39" w:name="_Toc364756750"/>
+      <w:bookmarkStart w:id="38" w:name="_Toc364756750"/>
       <w:r>
         <w:t>Sales Scan Data</w:t>
       </w:r>
-      <w:bookmarkEnd w:id="39"/>
+      <w:bookmarkEnd w:id="38"/>
     </w:p>
     <w:p>
       <w:pPr>
         <w:pStyle w:val="Heading4"/>
       </w:pPr>
-      <w:bookmarkStart w:id="40" w:name="_Toc364756751"/>
+      <w:bookmarkStart w:id="39" w:name="_Toc364756751"/>
       <w:r>
         <w:t>Source of Data</w:t>
       </w:r>
-      <w:bookmarkEnd w:id="40"/>
+      <w:bookmarkEnd w:id="39"/>
     </w:p>
     <w:p>
       <w:r>
@@ -6345,11 +6421,11 @@
       <w:pPr>
         <w:pStyle w:val="Heading4"/>
       </w:pPr>
-      <w:bookmarkStart w:id="41" w:name="_Toc364756752"/>
+      <w:bookmarkStart w:id="40" w:name="_Toc364756752"/>
       <w:r>
         <w:t>File Format</w:t>
       </w:r>
-      <w:bookmarkEnd w:id="41"/>
+      <w:bookmarkEnd w:id="40"/>
     </w:p>
     <w:p>
       <w:r>
@@ -6360,11 +6436,11 @@
       <w:pPr>
         <w:pStyle w:val="Heading4"/>
       </w:pPr>
-      <w:bookmarkStart w:id="42" w:name="_Toc364756753"/>
+      <w:bookmarkStart w:id="41" w:name="_Toc364756753"/>
       <w:r>
         <w:t>Processing Rules – Whole File</w:t>
       </w:r>
-      <w:bookmarkEnd w:id="42"/>
+      <w:bookmarkEnd w:id="41"/>
     </w:p>
     <w:p>
       <w:r>
@@ -6416,6 +6492,27 @@
         </w:numPr>
       </w:pPr>
       <w:r>
+        <w:t xml:space="preserve">Where multiple periods appear in the file, at the first </w:t>
+      </w:r>
+      <w:proofErr w:type="spellStart"/>
+      <w:r>
+        <w:t>occurance</w:t>
+      </w:r>
+      <w:proofErr w:type="spellEnd"/>
+      <w:r>
+        <w:t xml:space="preserve"> of a period the delete / replace outlined below will take place.</w:t>
+      </w:r>
+    </w:p>
+    <w:p>
+      <w:pPr>
+        <w:pStyle w:val="ListParagraph"/>
+        <w:numPr>
+          <w:ilvl w:val="0"/>
+          <w:numId w:val="8"/>
+        </w:numPr>
+      </w:pPr>
+      <w:r>
+        <w:lastRenderedPageBreak/>
         <w:t>This is a REPLACE interface.  That is, any previously loaded data will be over-written by the new data</w:t>
       </w:r>
       <w:r>
@@ -6458,7 +6555,6 @@
         </w:numPr>
       </w:pPr>
       <w:r>
-        <w:lastRenderedPageBreak/>
         <w:t>“</w:t>
       </w:r>
       <w:r>
@@ -6478,11 +6574,11 @@
       <w:pPr>
         <w:pStyle w:val="Heading4"/>
       </w:pPr>
-      <w:bookmarkStart w:id="43" w:name="_Toc364756754"/>
+      <w:bookmarkStart w:id="42" w:name="_Toc364756754"/>
       <w:r>
         <w:t>FLU Interface Name</w:t>
       </w:r>
-      <w:bookmarkEnd w:id="43"/>
+      <w:bookmarkEnd w:id="42"/>
     </w:p>
     <w:p>
       <w:r>
@@ -6522,11 +6618,11 @@
       <w:pPr>
         <w:pStyle w:val="Heading4"/>
       </w:pPr>
-      <w:bookmarkStart w:id="44" w:name="_Toc364756755"/>
+      <w:bookmarkStart w:id="43" w:name="_Toc364756755"/>
       <w:r>
         <w:t>FLU Table Field Definitions</w:t>
       </w:r>
-      <w:bookmarkEnd w:id="44"/>
+      <w:bookmarkEnd w:id="43"/>
     </w:p>
     <w:p>
       <w:r>
@@ -6559,7 +6655,10 @@
         <w:t>LOGR_WOD_SALES_SCAN</w:t>
       </w:r>
     </w:p>
-    <w:p/>
+    <w:p>
+      <w:bookmarkStart w:id="44" w:name="_GoBack"/>
+      <w:bookmarkEnd w:id="44"/>
+    </w:p>
     <w:p>
       <w:r>
         <w:t>The format of the DOG and CAT versions of the file will be identical.</w:t>
@@ -6577,7 +6676,7 @@
         <w:tblBorders>
           <w:insideH w:val="dotted" w:sz="4" w:space="0" w:color="auto"/>
         </w:tblBorders>
-        <w:tblLook w:val="04A0"/>
+        <w:tblLook w:val="04A0" w:firstRow="1" w:lastRow="0" w:firstColumn="1" w:lastColumn="0" w:noHBand="0" w:noVBand="1"/>
       </w:tblPr>
       <w:tblGrid>
         <w:gridCol w:w="1756"/>
@@ -11431,7 +11530,7 @@
       <w:tblPr>
         <w:tblW w:w="8410" w:type="dxa"/>
         <w:tblInd w:w="720" w:type="dxa"/>
-        <w:tblLook w:val="04A0"/>
+        <w:tblLook w:val="04A0" w:firstRow="1" w:lastRow="0" w:firstColumn="1" w:lastColumn="0" w:noHBand="0" w:noVBand="1"/>
       </w:tblPr>
       <w:tblGrid>
         <w:gridCol w:w="1485"/>
@@ -14320,7 +14419,7 @@
         <w:tblBorders>
           <w:insideH w:val="dotted" w:sz="4" w:space="0" w:color="auto"/>
         </w:tblBorders>
-        <w:tblLook w:val="04A0"/>
+        <w:tblLook w:val="04A0" w:firstRow="1" w:lastRow="0" w:firstColumn="1" w:lastColumn="0" w:noHBand="0" w:noVBand="1"/>
       </w:tblPr>
       <w:tblGrid>
         <w:gridCol w:w="1756"/>
@@ -16693,7 +16792,7 @@
       <w:tblPr>
         <w:tblW w:w="8960" w:type="dxa"/>
         <w:tblInd w:w="93" w:type="dxa"/>
-        <w:tblLook w:val="04A0"/>
+        <w:tblLook w:val="04A0" w:firstRow="1" w:lastRow="0" w:firstColumn="1" w:lastColumn="0" w:noHBand="0" w:noVBand="1"/>
       </w:tblPr>
       <w:tblGrid>
         <w:gridCol w:w="960"/>
@@ -19376,7 +19475,7 @@
         <w:tblBorders>
           <w:insideH w:val="dotted" w:sz="4" w:space="0" w:color="auto"/>
         </w:tblBorders>
-        <w:tblLook w:val="04A0"/>
+        <w:tblLook w:val="04A0" w:firstRow="1" w:lastRow="0" w:firstColumn="1" w:lastColumn="0" w:noHBand="0" w:noVBand="1"/>
       </w:tblPr>
       <w:tblGrid>
         <w:gridCol w:w="1694"/>
@@ -23547,7 +23646,7 @@
       <w:tblPr>
         <w:tblW w:w="8223" w:type="dxa"/>
         <w:tblInd w:w="1668" w:type="dxa"/>
-        <w:tblLook w:val="04A0"/>
+        <w:tblLook w:val="04A0" w:firstRow="1" w:lastRow="0" w:firstColumn="1" w:lastColumn="0" w:noHBand="0" w:noVBand="1"/>
       </w:tblPr>
       <w:tblGrid>
         <w:gridCol w:w="960"/>
@@ -25972,7 +26071,7 @@
         <w:tblBorders>
           <w:insideH w:val="dotted" w:sz="4" w:space="0" w:color="auto"/>
         </w:tblBorders>
-        <w:tblLook w:val="04A0"/>
+        <w:tblLook w:val="04A0" w:firstRow="1" w:lastRow="0" w:firstColumn="1" w:lastColumn="0" w:noHBand="0" w:noVBand="1"/>
       </w:tblPr>
       <w:tblGrid>
         <w:gridCol w:w="1587"/>
@@ -29358,7 +29457,7 @@
           <w:insideH w:val="single" w:sz="4" w:space="0" w:color="auto"/>
           <w:insideV w:val="single" w:sz="4" w:space="0" w:color="auto"/>
         </w:tblBorders>
-        <w:tblLook w:val="04A0"/>
+        <w:tblLook w:val="04A0" w:firstRow="1" w:lastRow="0" w:firstColumn="1" w:lastColumn="0" w:noHBand="0" w:noVBand="1"/>
       </w:tblPr>
       <w:tblGrid>
         <w:gridCol w:w="960"/>
@@ -31258,7 +31357,7 @@
         <w:tblBorders>
           <w:insideH w:val="dotted" w:sz="4" w:space="0" w:color="auto"/>
         </w:tblBorders>
-        <w:tblLook w:val="04A0"/>
+        <w:tblLook w:val="04A0" w:firstRow="1" w:lastRow="0" w:firstColumn="1" w:lastColumn="0" w:noHBand="0" w:noVBand="1"/>
       </w:tblPr>
       <w:tblGrid>
         <w:gridCol w:w="2331"/>
@@ -34130,7 +34229,7 @@
       <w:tblPr>
         <w:tblW w:w="10662" w:type="dxa"/>
         <w:tblInd w:w="108" w:type="dxa"/>
-        <w:tblLook w:val="04A0"/>
+        <w:tblLook w:val="04A0" w:firstRow="1" w:lastRow="0" w:firstColumn="1" w:lastColumn="0" w:noHBand="0" w:noVBand="1"/>
       </w:tblPr>
       <w:tblGrid>
         <w:gridCol w:w="960"/>
@@ -37957,7 +38056,7 @@
         <w:tblBorders>
           <w:insideH w:val="dotted" w:sz="4" w:space="0" w:color="auto"/>
         </w:tblBorders>
-        <w:tblLook w:val="04A0"/>
+        <w:tblLook w:val="04A0" w:firstRow="1" w:lastRow="0" w:firstColumn="1" w:lastColumn="0" w:noHBand="0" w:noVBand="1"/>
       </w:tblPr>
       <w:tblGrid>
         <w:gridCol w:w="2331"/>
@@ -41934,7 +42033,7 @@
       <w:tblPr>
         <w:tblW w:w="7395" w:type="dxa"/>
         <w:tblInd w:w="1242" w:type="dxa"/>
-        <w:tblLook w:val="04A0"/>
+        <w:tblLook w:val="04A0" w:firstRow="1" w:lastRow="0" w:firstColumn="1" w:lastColumn="0" w:noHBand="0" w:noVBand="1"/>
       </w:tblPr>
       <w:tblGrid>
         <w:gridCol w:w="1008"/>
@@ -44508,7 +44607,7 @@
         <w:tblBorders>
           <w:insideH w:val="dotted" w:sz="4" w:space="0" w:color="auto"/>
         </w:tblBorders>
-        <w:tblLook w:val="04A0"/>
+        <w:tblLook w:val="04A0" w:firstRow="1" w:lastRow="0" w:firstColumn="1" w:lastColumn="0" w:noHBand="0" w:noVBand="1"/>
       </w:tblPr>
       <w:tblGrid>
         <w:gridCol w:w="2331"/>
@@ -46235,7 +46334,7 @@
       <w:tblPr>
         <w:tblW w:w="7600" w:type="dxa"/>
         <w:tblInd w:w="93" w:type="dxa"/>
-        <w:tblLook w:val="04A0"/>
+        <w:tblLook w:val="04A0" w:firstRow="1" w:lastRow="0" w:firstColumn="1" w:lastColumn="0" w:noHBand="0" w:noVBand="1"/>
       </w:tblPr>
       <w:tblGrid>
         <w:gridCol w:w="1240"/>
@@ -49448,7 +49547,7 @@
         <w:tblBorders>
           <w:insideH w:val="dotted" w:sz="4" w:space="0" w:color="auto"/>
         </w:tblBorders>
-        <w:tblLook w:val="04A0"/>
+        <w:tblLook w:val="04A0" w:firstRow="1" w:lastRow="0" w:firstColumn="1" w:lastColumn="0" w:noHBand="0" w:noVBand="1"/>
       </w:tblPr>
       <w:tblGrid>
         <w:gridCol w:w="2331"/>
@@ -52213,7 +52312,7 @@
       <w:tblPr>
         <w:tblW w:w="10930" w:type="dxa"/>
         <w:tblInd w:w="93" w:type="dxa"/>
-        <w:tblLook w:val="04A0"/>
+        <w:tblLook w:val="04A0" w:firstRow="1" w:lastRow="0" w:firstColumn="1" w:lastColumn="0" w:noHBand="0" w:noVBand="1"/>
       </w:tblPr>
       <w:tblGrid>
         <w:gridCol w:w="1433"/>
@@ -55210,8 +55309,8 @@
       </w:pPr>
     </w:p>
     <w:sectPr>
-      <w:headerReference w:type="default" r:id="rId14"/>
-      <w:footerReference w:type="default" r:id="rId15"/>
+      <w:headerReference w:type="default" r:id="rId15"/>
+      <w:footerReference w:type="default" r:id="rId16"/>
       <w:type w:val="oddPage"/>
       <w:pgSz w:w="11907" w:h="16840" w:code="9"/>
       <w:pgMar w:top="1134" w:right="1134" w:bottom="1134" w:left="709" w:header="510" w:footer="567" w:gutter="0"/>
@@ -55223,7 +55322,7 @@
 </file>
 
 <file path=word/endnotes.xml><?xml version="1.0" encoding="utf-8"?>
-<w:endnotes xmlns:ve="http://schemas.openxmlformats.org/markup-compatibility/2006" xmlns:o="urn:schemas-microsoft-com:office:office" xmlns:r="http://schemas.openxmlformats.org/officeDocument/2006/relationships" xmlns:m="http://schemas.openxmlformats.org/officeDocument/2006/math" xmlns:v="urn:schemas-microsoft-com:vml" xmlns:wp="http://schemas.openxmlformats.org/drawingml/2006/wordprocessingDrawing" xmlns:w10="urn:schemas-microsoft-com:office:word" xmlns:w="http://schemas.openxmlformats.org/wordprocessingml/2006/main" xmlns:wne="http://schemas.microsoft.com/office/word/2006/wordml">
+<w:endnotes xmlns:wpc="http://schemas.microsoft.com/office/word/2010/wordprocessingCanvas" xmlns:mc="http://schemas.openxmlformats.org/markup-compatibility/2006" xmlns:o="urn:schemas-microsoft-com:office:office" xmlns:r="http://schemas.openxmlformats.org/officeDocument/2006/relationships" xmlns:m="http://schemas.openxmlformats.org/officeDocument/2006/math" xmlns:v="urn:schemas-microsoft-com:vml" xmlns:wp14="http://schemas.microsoft.com/office/word/2010/wordprocessingDrawing" xmlns:wp="http://schemas.openxmlformats.org/drawingml/2006/wordprocessingDrawing" xmlns:w10="urn:schemas-microsoft-com:office:word" xmlns:w="http://schemas.openxmlformats.org/wordprocessingml/2006/main" xmlns:w14="http://schemas.microsoft.com/office/word/2010/wordml" xmlns:wpg="http://schemas.microsoft.com/office/word/2010/wordprocessingGroup" xmlns:wpi="http://schemas.microsoft.com/office/word/2010/wordprocessingInk" xmlns:wne="http://schemas.microsoft.com/office/word/2006/wordml" xmlns:wps="http://schemas.microsoft.com/office/word/2010/wordprocessingShape" mc:Ignorable="w14 wp14">
   <w:endnote w:type="separator" w:id="-1">
     <w:p>
       <w:pPr>
@@ -55248,7 +55347,7 @@
 </file>
 
 <file path=word/footer1.xml><?xml version="1.0" encoding="utf-8"?>
-<w:ftr xmlns:ve="http://schemas.openxmlformats.org/markup-compatibility/2006" xmlns:o="urn:schemas-microsoft-com:office:office" xmlns:r="http://schemas.openxmlformats.org/officeDocument/2006/relationships" xmlns:m="http://schemas.openxmlformats.org/officeDocument/2006/math" xmlns:v="urn:schemas-microsoft-com:vml" xmlns:wp="http://schemas.openxmlformats.org/drawingml/2006/wordprocessingDrawing" xmlns:w10="urn:schemas-microsoft-com:office:word" xmlns:w="http://schemas.openxmlformats.org/wordprocessingml/2006/main" xmlns:wne="http://schemas.microsoft.com/office/word/2006/wordml">
+<w:ftr xmlns:wpc="http://schemas.microsoft.com/office/word/2010/wordprocessingCanvas" xmlns:mc="http://schemas.openxmlformats.org/markup-compatibility/2006" xmlns:o="urn:schemas-microsoft-com:office:office" xmlns:r="http://schemas.openxmlformats.org/officeDocument/2006/relationships" xmlns:m="http://schemas.openxmlformats.org/officeDocument/2006/math" xmlns:v="urn:schemas-microsoft-com:vml" xmlns:wp14="http://schemas.microsoft.com/office/word/2010/wordprocessingDrawing" xmlns:wp="http://schemas.openxmlformats.org/drawingml/2006/wordprocessingDrawing" xmlns:w10="urn:schemas-microsoft-com:office:word" xmlns:w="http://schemas.openxmlformats.org/wordprocessingml/2006/main" xmlns:w14="http://schemas.microsoft.com/office/word/2010/wordml" xmlns:wpg="http://schemas.microsoft.com/office/word/2010/wordprocessingGroup" xmlns:wpi="http://schemas.microsoft.com/office/word/2010/wordprocessingInk" xmlns:wne="http://schemas.microsoft.com/office/word/2006/wordml" xmlns:wps="http://schemas.microsoft.com/office/word/2010/wordprocessingShape" mc:Ignorable="w14 wp14">
   <w:p>
     <w:pPr>
       <w:pStyle w:val="Footer"/>
@@ -55346,12 +55445,12 @@
 </file>
 
 <file path=word/footer2.xml><?xml version="1.0" encoding="utf-8"?>
-<w:ftr xmlns:ve="http://schemas.openxmlformats.org/markup-compatibility/2006" xmlns:o="urn:schemas-microsoft-com:office:office" xmlns:r="http://schemas.openxmlformats.org/officeDocument/2006/relationships" xmlns:m="http://schemas.openxmlformats.org/officeDocument/2006/math" xmlns:v="urn:schemas-microsoft-com:vml" xmlns:wp="http://schemas.openxmlformats.org/drawingml/2006/wordprocessingDrawing" xmlns:w10="urn:schemas-microsoft-com:office:word" xmlns:w="http://schemas.openxmlformats.org/wordprocessingml/2006/main" xmlns:wne="http://schemas.microsoft.com/office/word/2006/wordml">
+<w:ftr xmlns:wpc="http://schemas.microsoft.com/office/word/2010/wordprocessingCanvas" xmlns:mc="http://schemas.openxmlformats.org/markup-compatibility/2006" xmlns:o="urn:schemas-microsoft-com:office:office" xmlns:r="http://schemas.openxmlformats.org/officeDocument/2006/relationships" xmlns:m="http://schemas.openxmlformats.org/officeDocument/2006/math" xmlns:v="urn:schemas-microsoft-com:vml" xmlns:wp14="http://schemas.microsoft.com/office/word/2010/wordprocessingDrawing" xmlns:wp="http://schemas.openxmlformats.org/drawingml/2006/wordprocessingDrawing" xmlns:w10="urn:schemas-microsoft-com:office:word" xmlns:w="http://schemas.openxmlformats.org/wordprocessingml/2006/main" xmlns:w14="http://schemas.microsoft.com/office/word/2010/wordml" xmlns:wpg="http://schemas.microsoft.com/office/word/2010/wordprocessingGroup" xmlns:wpi="http://schemas.microsoft.com/office/word/2010/wordprocessingInk" xmlns:wne="http://schemas.microsoft.com/office/word/2006/wordml" xmlns:wps="http://schemas.microsoft.com/office/word/2010/wordprocessingShape" mc:Ignorable="w14 wp14">
   <w:tbl>
     <w:tblPr>
       <w:tblW w:w="0" w:type="auto"/>
       <w:tblLayout w:type="fixed"/>
-      <w:tblLook w:val="0000"/>
+      <w:tblLook w:val="0000" w:firstRow="0" w:lastRow="0" w:firstColumn="0" w:lastColumn="0" w:noHBand="0" w:noVBand="0"/>
     </w:tblPr>
     <w:tblGrid>
       <w:gridCol w:w="1951"/>
@@ -55459,11 +55558,21 @@
           <w:r>
             <w:t xml:space="preserve">Page </w:t>
           </w:r>
-          <w:fldSimple w:instr="PAGE">
-            <w:r>
-              <w:t>ii</w:t>
-            </w:r>
-          </w:fldSimple>
+          <w:r>
+            <w:fldChar w:fldCharType="begin"/>
+          </w:r>
+          <w:r>
+            <w:instrText>PAGE</w:instrText>
+          </w:r>
+          <w:r>
+            <w:fldChar w:fldCharType="separate"/>
+          </w:r>
+          <w:r>
+            <w:t>ii</w:t>
+          </w:r>
+          <w:r>
+            <w:fldChar w:fldCharType="end"/>
+          </w:r>
         </w:p>
       </w:tc>
     </w:tr>
@@ -55477,12 +55586,12 @@
 </file>
 
 <file path=word/footer3.xml><?xml version="1.0" encoding="utf-8"?>
-<w:ftr xmlns:ve="http://schemas.openxmlformats.org/markup-compatibility/2006" xmlns:o="urn:schemas-microsoft-com:office:office" xmlns:r="http://schemas.openxmlformats.org/officeDocument/2006/relationships" xmlns:m="http://schemas.openxmlformats.org/officeDocument/2006/math" xmlns:v="urn:schemas-microsoft-com:vml" xmlns:wp="http://schemas.openxmlformats.org/drawingml/2006/wordprocessingDrawing" xmlns:w10="urn:schemas-microsoft-com:office:word" xmlns:w="http://schemas.openxmlformats.org/wordprocessingml/2006/main" xmlns:wne="http://schemas.microsoft.com/office/word/2006/wordml">
+<w:ftr xmlns:wpc="http://schemas.microsoft.com/office/word/2010/wordprocessingCanvas" xmlns:mc="http://schemas.openxmlformats.org/markup-compatibility/2006" xmlns:o="urn:schemas-microsoft-com:office:office" xmlns:r="http://schemas.openxmlformats.org/officeDocument/2006/relationships" xmlns:m="http://schemas.openxmlformats.org/officeDocument/2006/math" xmlns:v="urn:schemas-microsoft-com:vml" xmlns:wp14="http://schemas.microsoft.com/office/word/2010/wordprocessingDrawing" xmlns:wp="http://schemas.openxmlformats.org/drawingml/2006/wordprocessingDrawing" xmlns:w10="urn:schemas-microsoft-com:office:word" xmlns:w="http://schemas.openxmlformats.org/wordprocessingml/2006/main" xmlns:w14="http://schemas.microsoft.com/office/word/2010/wordml" xmlns:wpg="http://schemas.microsoft.com/office/word/2010/wordprocessingGroup" xmlns:wpi="http://schemas.microsoft.com/office/word/2010/wordprocessingInk" xmlns:wne="http://schemas.microsoft.com/office/word/2006/wordml" xmlns:wps="http://schemas.microsoft.com/office/word/2010/wordprocessingShape" mc:Ignorable="w14 wp14">
   <w:tbl>
     <w:tblPr>
       <w:tblW w:w="0" w:type="auto"/>
       <w:tblLayout w:type="fixed"/>
-      <w:tblLook w:val="0000"/>
+      <w:tblLook w:val="0000" w:firstRow="0" w:lastRow="0" w:firstColumn="0" w:lastColumn="0" w:noHBand="0" w:noVBand="0"/>
     </w:tblPr>
     <w:tblGrid>
       <w:gridCol w:w="2377"/>
@@ -55583,11 +55692,21 @@
           <w:r>
             <w:t xml:space="preserve">Page </w:t>
           </w:r>
-          <w:fldSimple w:instr="PAGE">
-            <w:r>
-              <w:t>ii</w:t>
-            </w:r>
-          </w:fldSimple>
+          <w:r>
+            <w:fldChar w:fldCharType="begin"/>
+          </w:r>
+          <w:r>
+            <w:instrText>PAGE</w:instrText>
+          </w:r>
+          <w:r>
+            <w:fldChar w:fldCharType="separate"/>
+          </w:r>
+          <w:r>
+            <w:t>iii</w:t>
+          </w:r>
+          <w:r>
+            <w:fldChar w:fldCharType="end"/>
+          </w:r>
         </w:p>
       </w:tc>
     </w:tr>
@@ -55601,12 +55720,12 @@
 </file>
 
 <file path=word/footer4.xml><?xml version="1.0" encoding="utf-8"?>
-<w:ftr xmlns:ve="http://schemas.openxmlformats.org/markup-compatibility/2006" xmlns:o="urn:schemas-microsoft-com:office:office" xmlns:r="http://schemas.openxmlformats.org/officeDocument/2006/relationships" xmlns:m="http://schemas.openxmlformats.org/officeDocument/2006/math" xmlns:v="urn:schemas-microsoft-com:vml" xmlns:wp="http://schemas.openxmlformats.org/drawingml/2006/wordprocessingDrawing" xmlns:w10="urn:schemas-microsoft-com:office:word" xmlns:w="http://schemas.openxmlformats.org/wordprocessingml/2006/main" xmlns:wne="http://schemas.microsoft.com/office/word/2006/wordml">
+<w:ftr xmlns:wpc="http://schemas.microsoft.com/office/word/2010/wordprocessingCanvas" xmlns:mc="http://schemas.openxmlformats.org/markup-compatibility/2006" xmlns:o="urn:schemas-microsoft-com:office:office" xmlns:r="http://schemas.openxmlformats.org/officeDocument/2006/relationships" xmlns:m="http://schemas.openxmlformats.org/officeDocument/2006/math" xmlns:v="urn:schemas-microsoft-com:vml" xmlns:wp14="http://schemas.microsoft.com/office/word/2010/wordprocessingDrawing" xmlns:wp="http://schemas.openxmlformats.org/drawingml/2006/wordprocessingDrawing" xmlns:w10="urn:schemas-microsoft-com:office:word" xmlns:w="http://schemas.openxmlformats.org/wordprocessingml/2006/main" xmlns:w14="http://schemas.microsoft.com/office/word/2010/wordml" xmlns:wpg="http://schemas.microsoft.com/office/word/2010/wordprocessingGroup" xmlns:wpi="http://schemas.microsoft.com/office/word/2010/wordprocessingInk" xmlns:wne="http://schemas.microsoft.com/office/word/2006/wordml" xmlns:wps="http://schemas.microsoft.com/office/word/2010/wordprocessingShape" mc:Ignorable="w14 wp14">
   <w:tbl>
     <w:tblPr>
       <w:tblW w:w="0" w:type="auto"/>
       <w:tblLayout w:type="fixed"/>
-      <w:tblLook w:val="0000"/>
+      <w:tblLook w:val="0000" w:firstRow="0" w:lastRow="0" w:firstColumn="0" w:lastColumn="0" w:noHBand="0" w:noVBand="0"/>
     </w:tblPr>
     <w:tblGrid>
       <w:gridCol w:w="1668"/>
@@ -55731,11 +55850,21 @@
           <w:r>
             <w:t xml:space="preserve">Page </w:t>
           </w:r>
-          <w:fldSimple w:instr="PAGE">
-            <w:r>
-              <w:t>24</w:t>
-            </w:r>
-          </w:fldSimple>
+          <w:r>
+            <w:fldChar w:fldCharType="begin"/>
+          </w:r>
+          <w:r>
+            <w:instrText>PAGE</w:instrText>
+          </w:r>
+          <w:r>
+            <w:fldChar w:fldCharType="separate"/>
+          </w:r>
+          <w:r>
+            <w:t>3</w:t>
+          </w:r>
+          <w:r>
+            <w:fldChar w:fldCharType="end"/>
+          </w:r>
         </w:p>
       </w:tc>
     </w:tr>
@@ -55749,7 +55878,7 @@
 </file>
 
 <file path=word/footnotes.xml><?xml version="1.0" encoding="utf-8"?>
-<w:footnotes xmlns:ve="http://schemas.openxmlformats.org/markup-compatibility/2006" xmlns:o="urn:schemas-microsoft-com:office:office" xmlns:r="http://schemas.openxmlformats.org/officeDocument/2006/relationships" xmlns:m="http://schemas.openxmlformats.org/officeDocument/2006/math" xmlns:v="urn:schemas-microsoft-com:vml" xmlns:wp="http://schemas.openxmlformats.org/drawingml/2006/wordprocessingDrawing" xmlns:w10="urn:schemas-microsoft-com:office:word" xmlns:w="http://schemas.openxmlformats.org/wordprocessingml/2006/main" xmlns:wne="http://schemas.microsoft.com/office/word/2006/wordml">
+<w:footnotes xmlns:wpc="http://schemas.microsoft.com/office/word/2010/wordprocessingCanvas" xmlns:mc="http://schemas.openxmlformats.org/markup-compatibility/2006" xmlns:o="urn:schemas-microsoft-com:office:office" xmlns:r="http://schemas.openxmlformats.org/officeDocument/2006/relationships" xmlns:m="http://schemas.openxmlformats.org/officeDocument/2006/math" xmlns:v="urn:schemas-microsoft-com:vml" xmlns:wp14="http://schemas.microsoft.com/office/word/2010/wordprocessingDrawing" xmlns:wp="http://schemas.openxmlformats.org/drawingml/2006/wordprocessingDrawing" xmlns:w10="urn:schemas-microsoft-com:office:word" xmlns:w="http://schemas.openxmlformats.org/wordprocessingml/2006/main" xmlns:w14="http://schemas.microsoft.com/office/word/2010/wordml" xmlns:wpg="http://schemas.microsoft.com/office/word/2010/wordprocessingGroup" xmlns:wpi="http://schemas.microsoft.com/office/word/2010/wordprocessingInk" xmlns:wne="http://schemas.microsoft.com/office/word/2006/wordml" xmlns:wps="http://schemas.microsoft.com/office/word/2010/wordprocessingShape" mc:Ignorable="w14 wp14">
   <w:footnote w:type="separator" w:id="-1">
     <w:p>
       <w:pPr>
@@ -55774,7 +55903,7 @@
 </file>
 
 <file path=word/header1.xml><?xml version="1.0" encoding="utf-8"?>
-<w:hdr xmlns:ve="http://schemas.openxmlformats.org/markup-compatibility/2006" xmlns:o="urn:schemas-microsoft-com:office:office" xmlns:r="http://schemas.openxmlformats.org/officeDocument/2006/relationships" xmlns:m="http://schemas.openxmlformats.org/officeDocument/2006/math" xmlns:v="urn:schemas-microsoft-com:vml" xmlns:wp="http://schemas.openxmlformats.org/drawingml/2006/wordprocessingDrawing" xmlns:w10="urn:schemas-microsoft-com:office:word" xmlns:w="http://schemas.openxmlformats.org/wordprocessingml/2006/main" xmlns:wne="http://schemas.microsoft.com/office/word/2006/wordml">
+<w:hdr xmlns:wpc="http://schemas.microsoft.com/office/word/2010/wordprocessingCanvas" xmlns:mc="http://schemas.openxmlformats.org/markup-compatibility/2006" xmlns:o="urn:schemas-microsoft-com:office:office" xmlns:r="http://schemas.openxmlformats.org/officeDocument/2006/relationships" xmlns:m="http://schemas.openxmlformats.org/officeDocument/2006/math" xmlns:v="urn:schemas-microsoft-com:vml" xmlns:wp14="http://schemas.microsoft.com/office/word/2010/wordprocessingDrawing" xmlns:wp="http://schemas.openxmlformats.org/drawingml/2006/wordprocessingDrawing" xmlns:w10="urn:schemas-microsoft-com:office:word" xmlns:w="http://schemas.openxmlformats.org/wordprocessingml/2006/main" xmlns:w14="http://schemas.microsoft.com/office/word/2010/wordml" xmlns:wpg="http://schemas.microsoft.com/office/word/2010/wordprocessingGroup" xmlns:wpi="http://schemas.microsoft.com/office/word/2010/wordprocessingInk" xmlns:wne="http://schemas.microsoft.com/office/word/2006/wordml" xmlns:wps="http://schemas.microsoft.com/office/word/2010/wordprocessingShape" mc:Ignorable="w14 wp14">
   <w:tbl>
     <w:tblPr>
       <w:tblW w:w="0" w:type="auto"/>
@@ -55783,7 +55912,7 @@
         <w:left w:w="0" w:type="dxa"/>
         <w:right w:w="0" w:type="dxa"/>
       </w:tblCellMar>
-      <w:tblLook w:val="0000"/>
+      <w:tblLook w:val="0000" w:firstRow="0" w:lastRow="0" w:firstColumn="0" w:lastColumn="0" w:noHBand="0" w:noVBand="0"/>
     </w:tblPr>
     <w:tblGrid>
       <w:gridCol w:w="3402"/>
@@ -55805,11 +55934,21 @@
           <w:pPr>
             <w:pStyle w:val="Header"/>
           </w:pPr>
-          <w:fldSimple w:instr=" TITLE  \* MERGEFORMAT ">
-            <w:r>
-              <w:t>Functional Specification</w:t>
-            </w:r>
-          </w:fldSimple>
+          <w:r>
+            <w:fldChar w:fldCharType="begin"/>
+          </w:r>
+          <w:r>
+            <w:instrText xml:space="preserve"> TITLE  \* MERGEFORMAT </w:instrText>
+          </w:r>
+          <w:r>
+            <w:fldChar w:fldCharType="separate"/>
+          </w:r>
+          <w:r>
+            <w:t>Functional Specification</w:t>
+          </w:r>
+          <w:r>
+            <w:fldChar w:fldCharType="end"/>
+          </w:r>
           <w:r>
             <w:fldChar w:fldCharType="begin"/>
           </w:r>
@@ -55865,7 +56004,7 @@
 </file>
 
 <file path=word/header2.xml><?xml version="1.0" encoding="utf-8"?>
-<w:hdr xmlns:ve="http://schemas.openxmlformats.org/markup-compatibility/2006" xmlns:o="urn:schemas-microsoft-com:office:office" xmlns:r="http://schemas.openxmlformats.org/officeDocument/2006/relationships" xmlns:m="http://schemas.openxmlformats.org/officeDocument/2006/math" xmlns:v="urn:schemas-microsoft-com:vml" xmlns:wp="http://schemas.openxmlformats.org/drawingml/2006/wordprocessingDrawing" xmlns:w10="urn:schemas-microsoft-com:office:word" xmlns:w="http://schemas.openxmlformats.org/wordprocessingml/2006/main" xmlns:wne="http://schemas.microsoft.com/office/word/2006/wordml">
+<w:hdr xmlns:wpc="http://schemas.microsoft.com/office/word/2010/wordprocessingCanvas" xmlns:mc="http://schemas.openxmlformats.org/markup-compatibility/2006" xmlns:o="urn:schemas-microsoft-com:office:office" xmlns:r="http://schemas.openxmlformats.org/officeDocument/2006/relationships" xmlns:m="http://schemas.openxmlformats.org/officeDocument/2006/math" xmlns:v="urn:schemas-microsoft-com:vml" xmlns:wp14="http://schemas.microsoft.com/office/word/2010/wordprocessingDrawing" xmlns:wp="http://schemas.openxmlformats.org/drawingml/2006/wordprocessingDrawing" xmlns:w10="urn:schemas-microsoft-com:office:word" xmlns:w="http://schemas.openxmlformats.org/wordprocessingml/2006/main" xmlns:w14="http://schemas.microsoft.com/office/word/2010/wordml" xmlns:wpg="http://schemas.microsoft.com/office/word/2010/wordprocessingGroup" xmlns:wpi="http://schemas.microsoft.com/office/word/2010/wordprocessingInk" xmlns:wne="http://schemas.microsoft.com/office/word/2006/wordml" xmlns:wps="http://schemas.microsoft.com/office/word/2010/wordprocessingShape" mc:Ignorable="w14 wp14">
   <w:tbl>
     <w:tblPr>
       <w:tblW w:w="0" w:type="auto"/>
@@ -55874,7 +56013,7 @@
         <w:left w:w="0" w:type="dxa"/>
         <w:right w:w="0" w:type="dxa"/>
       </w:tblCellMar>
-      <w:tblLook w:val="0000"/>
+      <w:tblLook w:val="0000" w:firstRow="0" w:lastRow="0" w:firstColumn="0" w:lastColumn="0" w:noHBand="0" w:noVBand="0"/>
     </w:tblPr>
     <w:tblGrid>
       <w:gridCol w:w="3402"/>
@@ -55896,11 +56035,21 @@
           <w:pPr>
             <w:pStyle w:val="Header"/>
           </w:pPr>
-          <w:fldSimple w:instr=" TITLE  &quot;Functional Specification&quot;  \* MERGEFORMAT ">
-            <w:r>
-              <w:t>Functional Specification</w:t>
-            </w:r>
-          </w:fldSimple>
+          <w:r>
+            <w:fldChar w:fldCharType="begin"/>
+          </w:r>
+          <w:r>
+            <w:instrText xml:space="preserve"> TITLE  "Functional Specification"  \* MERGEFORMAT </w:instrText>
+          </w:r>
+          <w:r>
+            <w:fldChar w:fldCharType="separate"/>
+          </w:r>
+          <w:r>
+            <w:t>Functional Specification</w:t>
+          </w:r>
+          <w:r>
+            <w:fldChar w:fldCharType="end"/>
+          </w:r>
           <w:r>
             <w:fldChar w:fldCharType="begin"/>
           </w:r>
@@ -55941,7 +56090,7 @@
 </file>
 
 <file path=word/header3.xml><?xml version="1.0" encoding="utf-8"?>
-<w:hdr xmlns:ve="http://schemas.openxmlformats.org/markup-compatibility/2006" xmlns:o="urn:schemas-microsoft-com:office:office" xmlns:r="http://schemas.openxmlformats.org/officeDocument/2006/relationships" xmlns:m="http://schemas.openxmlformats.org/officeDocument/2006/math" xmlns:v="urn:schemas-microsoft-com:vml" xmlns:wp="http://schemas.openxmlformats.org/drawingml/2006/wordprocessingDrawing" xmlns:w10="urn:schemas-microsoft-com:office:word" xmlns:w="http://schemas.openxmlformats.org/wordprocessingml/2006/main" xmlns:wne="http://schemas.microsoft.com/office/word/2006/wordml">
+<w:hdr xmlns:wpc="http://schemas.microsoft.com/office/word/2010/wordprocessingCanvas" xmlns:mc="http://schemas.openxmlformats.org/markup-compatibility/2006" xmlns:o="urn:schemas-microsoft-com:office:office" xmlns:r="http://schemas.openxmlformats.org/officeDocument/2006/relationships" xmlns:m="http://schemas.openxmlformats.org/officeDocument/2006/math" xmlns:v="urn:schemas-microsoft-com:vml" xmlns:wp14="http://schemas.microsoft.com/office/word/2010/wordprocessingDrawing" xmlns:wp="http://schemas.openxmlformats.org/drawingml/2006/wordprocessingDrawing" xmlns:w10="urn:schemas-microsoft-com:office:word" xmlns:w="http://schemas.openxmlformats.org/wordprocessingml/2006/main" xmlns:w14="http://schemas.microsoft.com/office/word/2010/wordml" xmlns:wpg="http://schemas.microsoft.com/office/word/2010/wordprocessingGroup" xmlns:wpi="http://schemas.microsoft.com/office/word/2010/wordprocessingInk" xmlns:wne="http://schemas.microsoft.com/office/word/2006/wordml" xmlns:wps="http://schemas.microsoft.com/office/word/2010/wordprocessingShape" mc:Ignorable="w14 wp14">
   <w:tbl>
     <w:tblPr>
       <w:tblW w:w="0" w:type="auto"/>
@@ -55950,7 +56099,7 @@
         <w:left w:w="0" w:type="dxa"/>
         <w:right w:w="0" w:type="dxa"/>
       </w:tblCellMar>
-      <w:tblLook w:val="0000"/>
+      <w:tblLook w:val="0000" w:firstRow="0" w:lastRow="0" w:firstColumn="0" w:lastColumn="0" w:noHBand="0" w:noVBand="0"/>
     </w:tblPr>
     <w:tblGrid>
       <w:gridCol w:w="3280"/>
@@ -55972,11 +56121,21 @@
           <w:pPr>
             <w:pStyle w:val="Header"/>
           </w:pPr>
-          <w:fldSimple w:instr=" TITLE  \* MERGEFORMAT ">
-            <w:r>
-              <w:t>Functional Specification</w:t>
-            </w:r>
-          </w:fldSimple>
+          <w:r>
+            <w:fldChar w:fldCharType="begin"/>
+          </w:r>
+          <w:r>
+            <w:instrText xml:space="preserve"> TITLE  \* MERGEFORMAT </w:instrText>
+          </w:r>
+          <w:r>
+            <w:fldChar w:fldCharType="separate"/>
+          </w:r>
+          <w:r>
+            <w:t>Functional Specification</w:t>
+          </w:r>
+          <w:r>
+            <w:fldChar w:fldCharType="end"/>
+          </w:r>
           <w:r>
             <w:fldChar w:fldCharType="begin"/>
           </w:r>
@@ -56017,7 +56176,7 @@
 </file>
 
 <file path=word/numbering.xml><?xml version="1.0" encoding="utf-8"?>
-<w:numbering xmlns:ve="http://schemas.openxmlformats.org/markup-compatibility/2006" xmlns:o="urn:schemas-microsoft-com:office:office" xmlns:r="http://schemas.openxmlformats.org/officeDocument/2006/relationships" xmlns:m="http://schemas.openxmlformats.org/officeDocument/2006/math" xmlns:v="urn:schemas-microsoft-com:vml" xmlns:wp="http://schemas.openxmlformats.org/drawingml/2006/wordprocessingDrawing" xmlns:w10="urn:schemas-microsoft-com:office:word" xmlns:w="http://schemas.openxmlformats.org/wordprocessingml/2006/main" xmlns:wne="http://schemas.microsoft.com/office/word/2006/wordml">
+<w:numbering xmlns:wpc="http://schemas.microsoft.com/office/word/2010/wordprocessingCanvas" xmlns:mc="http://schemas.openxmlformats.org/markup-compatibility/2006" xmlns:o="urn:schemas-microsoft-com:office:office" xmlns:r="http://schemas.openxmlformats.org/officeDocument/2006/relationships" xmlns:m="http://schemas.openxmlformats.org/officeDocument/2006/math" xmlns:v="urn:schemas-microsoft-com:vml" xmlns:wp14="http://schemas.microsoft.com/office/word/2010/wordprocessingDrawing" xmlns:wp="http://schemas.openxmlformats.org/drawingml/2006/wordprocessingDrawing" xmlns:w10="urn:schemas-microsoft-com:office:word" xmlns:w="http://schemas.openxmlformats.org/wordprocessingml/2006/main" xmlns:w14="http://schemas.microsoft.com/office/word/2010/wordml" xmlns:wpg="http://schemas.microsoft.com/office/word/2010/wordprocessingGroup" xmlns:wpi="http://schemas.microsoft.com/office/word/2010/wordprocessingInk" xmlns:wne="http://schemas.microsoft.com/office/word/2006/wordml" xmlns:wps="http://schemas.microsoft.com/office/word/2010/wordprocessingShape" mc:Ignorable="w14 wp14">
   <w:abstractNum w:abstractNumId="0">
     <w:nsid w:val="1258746A"/>
     <w:multiLevelType w:val="multilevel"/>
@@ -57860,7 +58019,7 @@
 </file>
 
 <file path=word/styles.xml><?xml version="1.0" encoding="utf-8"?>
-<w:styles xmlns:r="http://schemas.openxmlformats.org/officeDocument/2006/relationships" xmlns:w="http://schemas.openxmlformats.org/wordprocessingml/2006/main">
+<w:styles xmlns:mc="http://schemas.openxmlformats.org/markup-compatibility/2006" xmlns:r="http://schemas.openxmlformats.org/officeDocument/2006/relationships" xmlns:w="http://schemas.openxmlformats.org/wordprocessingml/2006/main" xmlns:w14="http://schemas.microsoft.com/office/word/2010/wordml" mc:Ignorable="w14">
   <w:docDefaults>
     <w:rPrDefault>
       <w:rPr>
@@ -58202,7 +58361,6 @@
     <w:uiPriority w:val="99"/>
     <w:semiHidden/>
     <w:unhideWhenUsed/>
-    <w:qFormat/>
     <w:tblPr>
       <w:tblInd w:w="0" w:type="dxa"/>
       <w:tblCellMar>
@@ -60549,7 +60707,7 @@
 </file>
 
 <file path=customXml/itemProps1.xml><?xml version="1.0" encoding="utf-8"?>
-<ds:datastoreItem xmlns:ds="http://schemas.openxmlformats.org/officeDocument/2006/customXml" ds:itemID="{43EC099D-214C-4A25-845C-11F75134EC57}">
+<ds:datastoreItem xmlns:ds="http://schemas.openxmlformats.org/officeDocument/2006/customXml" ds:itemID="{907B9684-2B85-4580-B06E-29256C3CC178}">
   <ds:schemaRefs>
     <ds:schemaRef ds:uri="http://schemas.openxmlformats.org/officeDocument/2006/bibliography"/>
   </ds:schemaRefs>

</xml_diff>